<commit_message>
-updated instructions on Git Install
</commit_message>
<xml_diff>
--- a/Git Tutorial.docx
+++ b/Git Tutorial.docx
@@ -129,7 +129,7 @@
           <w:sz w:val="20"/>
           <w:szCs w:val="20"/>
         </w:rPr>
-        <w:t>8/23/2016 10:16:52 AM</w:t>
+        <w:t>8/30/2016 12:33:07 PM</w:t>
       </w:r>
       <w:r>
         <w:rPr>
@@ -278,7 +278,7 @@
         </w:rPr>
         <w:fldChar w:fldCharType="separate"/>
       </w:r>
-      <w:hyperlink w:anchor="_Toc459710525" w:history="1">
+      <w:hyperlink w:anchor="_Toc460323687" w:history="1">
         <w:r>
           <w:rPr>
             <w:rStyle w:val="Hyperlink"/>
@@ -321,7 +321,7 @@
             <w:noProof/>
             <w:webHidden/>
           </w:rPr>
-          <w:instrText xml:space="preserve"> PAGEREF _Toc459710525 \h </w:instrText>
+          <w:instrText xml:space="preserve"> PAGEREF _Toc460323687 \h </w:instrText>
         </w:r>
         <w:r>
           <w:rPr>
@@ -366,7 +366,7 @@
           <w:szCs w:val="22"/>
         </w:rPr>
       </w:pPr>
-      <w:hyperlink w:anchor="_Toc459710526" w:history="1">
+      <w:hyperlink w:anchor="_Toc460323688" w:history="1">
         <w:r>
           <w:rPr>
             <w:rStyle w:val="Hyperlink"/>
@@ -409,7 +409,7 @@
             <w:noProof/>
             <w:webHidden/>
           </w:rPr>
-          <w:instrText xml:space="preserve"> PAGEREF _Toc459710526 \h </w:instrText>
+          <w:instrText xml:space="preserve"> PAGEREF _Toc460323688 \h </w:instrText>
         </w:r>
         <w:r>
           <w:rPr>
@@ -454,7 +454,7 @@
           <w:szCs w:val="22"/>
         </w:rPr>
       </w:pPr>
-      <w:hyperlink w:anchor="_Toc459710527" w:history="1">
+      <w:hyperlink w:anchor="_Toc460323689" w:history="1">
         <w:r>
           <w:rPr>
             <w:rStyle w:val="Hyperlink"/>
@@ -497,7 +497,7 @@
             <w:noProof/>
             <w:webHidden/>
           </w:rPr>
-          <w:instrText xml:space="preserve"> PAGEREF _Toc459710527 \h </w:instrText>
+          <w:instrText xml:space="preserve"> PAGEREF _Toc460323689 \h </w:instrText>
         </w:r>
         <w:r>
           <w:rPr>
@@ -542,7 +542,7 @@
           <w:szCs w:val="22"/>
         </w:rPr>
       </w:pPr>
-      <w:hyperlink w:anchor="_Toc459710528" w:history="1">
+      <w:hyperlink w:anchor="_Toc460323690" w:history="1">
         <w:r>
           <w:rPr>
             <w:rStyle w:val="Hyperlink"/>
@@ -585,7 +585,7 @@
             <w:noProof/>
             <w:webHidden/>
           </w:rPr>
-          <w:instrText xml:space="preserve"> PAGEREF _Toc459710528 \h </w:instrText>
+          <w:instrText xml:space="preserve"> PAGEREF _Toc460323690 \h </w:instrText>
         </w:r>
         <w:r>
           <w:rPr>
@@ -630,7 +630,7 @@
           <w:szCs w:val="22"/>
         </w:rPr>
       </w:pPr>
-      <w:hyperlink w:anchor="_Toc459710529" w:history="1">
+      <w:hyperlink w:anchor="_Toc460323691" w:history="1">
         <w:r>
           <w:rPr>
             <w:rStyle w:val="Hyperlink"/>
@@ -673,7 +673,7 @@
             <w:noProof/>
             <w:webHidden/>
           </w:rPr>
-          <w:instrText xml:space="preserve"> PAGEREF _Toc459710529 \h </w:instrText>
+          <w:instrText xml:space="preserve"> PAGEREF _Toc460323691 \h </w:instrText>
         </w:r>
         <w:r>
           <w:rPr>
@@ -718,7 +718,7 @@
           <w:szCs w:val="22"/>
         </w:rPr>
       </w:pPr>
-      <w:hyperlink w:anchor="_Toc459710530" w:history="1">
+      <w:hyperlink w:anchor="_Toc460323692" w:history="1">
         <w:r>
           <w:rPr>
             <w:rStyle w:val="Hyperlink"/>
@@ -761,7 +761,7 @@
             <w:noProof/>
             <w:webHidden/>
           </w:rPr>
-          <w:instrText xml:space="preserve"> PAGEREF _Toc459710530 \h </w:instrText>
+          <w:instrText xml:space="preserve"> PAGEREF _Toc460323692 \h </w:instrText>
         </w:r>
         <w:r>
           <w:rPr>
@@ -806,7 +806,7 @@
           <w:szCs w:val="22"/>
         </w:rPr>
       </w:pPr>
-      <w:hyperlink w:anchor="_Toc459710531" w:history="1">
+      <w:hyperlink w:anchor="_Toc460323693" w:history="1">
         <w:r>
           <w:rPr>
             <w:rStyle w:val="Hyperlink"/>
@@ -849,7 +849,7 @@
             <w:noProof/>
             <w:webHidden/>
           </w:rPr>
-          <w:instrText xml:space="preserve"> PAGEREF _Toc459710531 \h </w:instrText>
+          <w:instrText xml:space="preserve"> PAGEREF _Toc460323693 \h </w:instrText>
         </w:r>
         <w:r>
           <w:rPr>
@@ -894,7 +894,7 @@
           <w:szCs w:val="22"/>
         </w:rPr>
       </w:pPr>
-      <w:hyperlink w:anchor="_Toc459710532" w:history="1">
+      <w:hyperlink w:anchor="_Toc460323694" w:history="1">
         <w:r>
           <w:rPr>
             <w:rStyle w:val="Hyperlink"/>
@@ -937,7 +937,7 @@
             <w:noProof/>
             <w:webHidden/>
           </w:rPr>
-          <w:instrText xml:space="preserve"> PAGEREF _Toc459710532 \h </w:instrText>
+          <w:instrText xml:space="preserve"> PAGEREF _Toc460323694 \h </w:instrText>
         </w:r>
         <w:r>
           <w:rPr>
@@ -982,7 +982,7 @@
           <w:szCs w:val="22"/>
         </w:rPr>
       </w:pPr>
-      <w:hyperlink w:anchor="_Toc459710533" w:history="1">
+      <w:hyperlink w:anchor="_Toc460323695" w:history="1">
         <w:r>
           <w:rPr>
             <w:rStyle w:val="Hyperlink"/>
@@ -1025,7 +1025,7 @@
             <w:noProof/>
             <w:webHidden/>
           </w:rPr>
-          <w:instrText xml:space="preserve"> PAGEREF _Toc459710533 \h </w:instrText>
+          <w:instrText xml:space="preserve"> PAGEREF _Toc460323695 \h </w:instrText>
         </w:r>
         <w:r>
           <w:rPr>
@@ -1045,7 +1045,7 @@
             <w:noProof/>
             <w:webHidden/>
           </w:rPr>
-          <w:t>9</w:t>
+          <w:t>10</w:t>
         </w:r>
         <w:r>
           <w:rPr>
@@ -1070,7 +1070,7 @@
           <w:szCs w:val="22"/>
         </w:rPr>
       </w:pPr>
-      <w:hyperlink w:anchor="_Toc459710534" w:history="1">
+      <w:hyperlink w:anchor="_Toc460323696" w:history="1">
         <w:r>
           <w:rPr>
             <w:rStyle w:val="Hyperlink"/>
@@ -1113,7 +1113,7 @@
             <w:noProof/>
             <w:webHidden/>
           </w:rPr>
-          <w:instrText xml:space="preserve"> PAGEREF _Toc459710534 \h </w:instrText>
+          <w:instrText xml:space="preserve"> PAGEREF _Toc460323696 \h </w:instrText>
         </w:r>
         <w:r>
           <w:rPr>
@@ -1158,7 +1158,7 @@
           <w:szCs w:val="22"/>
         </w:rPr>
       </w:pPr>
-      <w:hyperlink w:anchor="_Toc459710535" w:history="1">
+      <w:hyperlink w:anchor="_Toc460323697" w:history="1">
         <w:r>
           <w:rPr>
             <w:rStyle w:val="Hyperlink"/>
@@ -1201,7 +1201,7 @@
             <w:noProof/>
             <w:webHidden/>
           </w:rPr>
-          <w:instrText xml:space="preserve"> PAGEREF _Toc459710535 \h </w:instrText>
+          <w:instrText xml:space="preserve"> PAGEREF _Toc460323697 \h </w:instrText>
         </w:r>
         <w:r>
           <w:rPr>
@@ -1221,7 +1221,7 @@
             <w:noProof/>
             <w:webHidden/>
           </w:rPr>
-          <w:t>15</w:t>
+          <w:t>16</w:t>
         </w:r>
         <w:r>
           <w:rPr>
@@ -1246,7 +1246,7 @@
           <w:szCs w:val="22"/>
         </w:rPr>
       </w:pPr>
-      <w:hyperlink w:anchor="_Toc459710536" w:history="1">
+      <w:hyperlink w:anchor="_Toc460323698" w:history="1">
         <w:r>
           <w:rPr>
             <w:rStyle w:val="Hyperlink"/>
@@ -1289,7 +1289,7 @@
             <w:noProof/>
             <w:webHidden/>
           </w:rPr>
-          <w:instrText xml:space="preserve"> PAGEREF _Toc459710536 \h </w:instrText>
+          <w:instrText xml:space="preserve"> PAGEREF _Toc460323698 \h </w:instrText>
         </w:r>
         <w:r>
           <w:rPr>
@@ -1334,7 +1334,7 @@
           <w:szCs w:val="22"/>
         </w:rPr>
       </w:pPr>
-      <w:hyperlink w:anchor="_Toc459710537" w:history="1">
+      <w:hyperlink w:anchor="_Toc460323699" w:history="1">
         <w:r>
           <w:rPr>
             <w:rStyle w:val="Hyperlink"/>
@@ -1385,7 +1385,7 @@
             <w:noProof/>
             <w:webHidden/>
           </w:rPr>
-          <w:instrText xml:space="preserve"> PAGEREF _Toc459710537 \h </w:instrText>
+          <w:instrText xml:space="preserve"> PAGEREF _Toc460323699 \h </w:instrText>
         </w:r>
         <w:r>
           <w:rPr>
@@ -1430,7 +1430,7 @@
           <w:szCs w:val="22"/>
         </w:rPr>
       </w:pPr>
-      <w:hyperlink w:anchor="_Toc459710538" w:history="1">
+      <w:hyperlink w:anchor="_Toc460323700" w:history="1">
         <w:r>
           <w:rPr>
             <w:rStyle w:val="Hyperlink"/>
@@ -1481,7 +1481,7 @@
             <w:noProof/>
             <w:webHidden/>
           </w:rPr>
-          <w:instrText xml:space="preserve"> PAGEREF _Toc459710538 \h </w:instrText>
+          <w:instrText xml:space="preserve"> PAGEREF _Toc460323700 \h </w:instrText>
         </w:r>
         <w:r>
           <w:rPr>
@@ -1501,7 +1501,7 @@
             <w:noProof/>
             <w:webHidden/>
           </w:rPr>
-          <w:t>17</w:t>
+          <w:t>18</w:t>
         </w:r>
         <w:r>
           <w:rPr>
@@ -1526,7 +1526,7 @@
           <w:szCs w:val="22"/>
         </w:rPr>
       </w:pPr>
-      <w:hyperlink w:anchor="_Toc459710539" w:history="1">
+      <w:hyperlink w:anchor="_Toc460323701" w:history="1">
         <w:r>
           <w:rPr>
             <w:rStyle w:val="Hyperlink"/>
@@ -1577,7 +1577,7 @@
             <w:noProof/>
             <w:webHidden/>
           </w:rPr>
-          <w:instrText xml:space="preserve"> PAGEREF _Toc459710539 \h </w:instrText>
+          <w:instrText xml:space="preserve"> PAGEREF _Toc460323701 \h </w:instrText>
         </w:r>
         <w:r>
           <w:rPr>
@@ -1597,7 +1597,7 @@
             <w:noProof/>
             <w:webHidden/>
           </w:rPr>
-          <w:t>18</w:t>
+          <w:t>19</w:t>
         </w:r>
         <w:r>
           <w:rPr>
@@ -1622,7 +1622,7 @@
           <w:szCs w:val="22"/>
         </w:rPr>
       </w:pPr>
-      <w:hyperlink w:anchor="_Toc459710540" w:history="1">
+      <w:hyperlink w:anchor="_Toc460323702" w:history="1">
         <w:r>
           <w:rPr>
             <w:rStyle w:val="Hyperlink"/>
@@ -1665,7 +1665,7 @@
             <w:noProof/>
             <w:webHidden/>
           </w:rPr>
-          <w:instrText xml:space="preserve"> PAGEREF _Toc459710540 \h </w:instrText>
+          <w:instrText xml:space="preserve"> PAGEREF _Toc460323702 \h </w:instrText>
         </w:r>
         <w:r>
           <w:rPr>
@@ -1710,7 +1710,7 @@
           <w:szCs w:val="22"/>
         </w:rPr>
       </w:pPr>
-      <w:hyperlink w:anchor="_Toc459710541" w:history="1">
+      <w:hyperlink w:anchor="_Toc460323703" w:history="1">
         <w:r>
           <w:rPr>
             <w:rStyle w:val="Hyperlink"/>
@@ -1768,7 +1768,7 @@
             <w:noProof/>
             <w:webHidden/>
           </w:rPr>
-          <w:instrText xml:space="preserve"> PAGEREF _Toc459710541 \h </w:instrText>
+          <w:instrText xml:space="preserve"> PAGEREF _Toc460323703 \h </w:instrText>
         </w:r>
         <w:r>
           <w:rPr>
@@ -1788,7 +1788,7 @@
             <w:noProof/>
             <w:webHidden/>
           </w:rPr>
-          <w:t>19</w:t>
+          <w:t>20</w:t>
         </w:r>
         <w:r>
           <w:rPr>
@@ -1813,7 +1813,7 @@
           <w:szCs w:val="22"/>
         </w:rPr>
       </w:pPr>
-      <w:hyperlink w:anchor="_Toc459710542" w:history="1">
+      <w:hyperlink w:anchor="_Toc460323704" w:history="1">
         <w:r>
           <w:rPr>
             <w:rStyle w:val="Hyperlink"/>
@@ -1871,7 +1871,7 @@
             <w:noProof/>
             <w:webHidden/>
           </w:rPr>
-          <w:instrText xml:space="preserve"> PAGEREF _Toc459710542 \h </w:instrText>
+          <w:instrText xml:space="preserve"> PAGEREF _Toc460323704 \h </w:instrText>
         </w:r>
         <w:r>
           <w:rPr>
@@ -1916,7 +1916,7 @@
           <w:szCs w:val="22"/>
         </w:rPr>
       </w:pPr>
-      <w:hyperlink w:anchor="_Toc459710543" w:history="1">
+      <w:hyperlink w:anchor="_Toc460323705" w:history="1">
         <w:r>
           <w:rPr>
             <w:rStyle w:val="Hyperlink"/>
@@ -1959,7 +1959,7 @@
             <w:noProof/>
             <w:webHidden/>
           </w:rPr>
-          <w:instrText xml:space="preserve"> PAGEREF _Toc459710543 \h </w:instrText>
+          <w:instrText xml:space="preserve"> PAGEREF _Toc460323705 \h </w:instrText>
         </w:r>
         <w:r>
           <w:rPr>
@@ -1979,7 +1979,7 @@
             <w:noProof/>
             <w:webHidden/>
           </w:rPr>
-          <w:t>25</w:t>
+          <w:t>26</w:t>
         </w:r>
         <w:r>
           <w:rPr>
@@ -2004,7 +2004,7 @@
           <w:szCs w:val="22"/>
         </w:rPr>
       </w:pPr>
-      <w:hyperlink w:anchor="_Toc459710544" w:history="1">
+      <w:hyperlink w:anchor="_Toc460323706" w:history="1">
         <w:r>
           <w:rPr>
             <w:rStyle w:val="Hyperlink"/>
@@ -2047,7 +2047,7 @@
             <w:noProof/>
             <w:webHidden/>
           </w:rPr>
-          <w:instrText xml:space="preserve"> PAGEREF _Toc459710544 \h </w:instrText>
+          <w:instrText xml:space="preserve"> PAGEREF _Toc460323706 \h </w:instrText>
         </w:r>
         <w:r>
           <w:rPr>
@@ -2067,7 +2067,7 @@
             <w:noProof/>
             <w:webHidden/>
           </w:rPr>
-          <w:t>25</w:t>
+          <w:t>26</w:t>
         </w:r>
         <w:r>
           <w:rPr>
@@ -2092,7 +2092,7 @@
           <w:szCs w:val="22"/>
         </w:rPr>
       </w:pPr>
-      <w:hyperlink w:anchor="_Toc459710545" w:history="1">
+      <w:hyperlink w:anchor="_Toc460323707" w:history="1">
         <w:r>
           <w:rPr>
             <w:rStyle w:val="Hyperlink"/>
@@ -2137,7 +2137,7 @@
             <w:noProof/>
             <w:webHidden/>
           </w:rPr>
-          <w:instrText xml:space="preserve"> PAGEREF _Toc459710545 \h </w:instrText>
+          <w:instrText xml:space="preserve"> PAGEREF _Toc460323707 \h </w:instrText>
         </w:r>
         <w:r>
           <w:rPr>
@@ -2157,7 +2157,7 @@
             <w:noProof/>
             <w:webHidden/>
           </w:rPr>
-          <w:t>26</w:t>
+          <w:t>27</w:t>
         </w:r>
         <w:r>
           <w:rPr>
@@ -2182,7 +2182,7 @@
           <w:szCs w:val="22"/>
         </w:rPr>
       </w:pPr>
-      <w:hyperlink w:anchor="_Toc459710546" w:history="1">
+      <w:hyperlink w:anchor="_Toc460323708" w:history="1">
         <w:r>
           <w:rPr>
             <w:rStyle w:val="Hyperlink"/>
@@ -2227,7 +2227,7 @@
             <w:noProof/>
             <w:webHidden/>
           </w:rPr>
-          <w:instrText xml:space="preserve"> PAGEREF _Toc459710546 \h </w:instrText>
+          <w:instrText xml:space="preserve"> PAGEREF _Toc460323708 \h </w:instrText>
         </w:r>
         <w:r>
           <w:rPr>
@@ -2247,7 +2247,7 @@
             <w:noProof/>
             <w:webHidden/>
           </w:rPr>
-          <w:t>26</w:t>
+          <w:t>27</w:t>
         </w:r>
         <w:r>
           <w:rPr>
@@ -2272,7 +2272,7 @@
           <w:szCs w:val="22"/>
         </w:rPr>
       </w:pPr>
-      <w:hyperlink w:anchor="_Toc459710547" w:history="1">
+      <w:hyperlink w:anchor="_Toc460323709" w:history="1">
         <w:r>
           <w:rPr>
             <w:rStyle w:val="Hyperlink"/>
@@ -2317,7 +2317,7 @@
             <w:noProof/>
             <w:webHidden/>
           </w:rPr>
-          <w:instrText xml:space="preserve"> PAGEREF _Toc459710547 \h </w:instrText>
+          <w:instrText xml:space="preserve"> PAGEREF _Toc460323709 \h </w:instrText>
         </w:r>
         <w:r>
           <w:rPr>
@@ -2337,7 +2337,7 @@
             <w:noProof/>
             <w:webHidden/>
           </w:rPr>
-          <w:t>31</w:t>
+          <w:t>32</w:t>
         </w:r>
         <w:r>
           <w:rPr>
@@ -2362,7 +2362,7 @@
           <w:szCs w:val="22"/>
         </w:rPr>
       </w:pPr>
-      <w:hyperlink w:anchor="_Toc459710548" w:history="1">
+      <w:hyperlink w:anchor="_Toc460323710" w:history="1">
         <w:r>
           <w:rPr>
             <w:rStyle w:val="Hyperlink"/>
@@ -2405,7 +2405,7 @@
             <w:noProof/>
             <w:webHidden/>
           </w:rPr>
-          <w:instrText xml:space="preserve"> PAGEREF _Toc459710548 \h </w:instrText>
+          <w:instrText xml:space="preserve"> PAGEREF _Toc460323710 \h </w:instrText>
         </w:r>
         <w:r>
           <w:rPr>
@@ -2425,7 +2425,7 @@
             <w:noProof/>
             <w:webHidden/>
           </w:rPr>
-          <w:t>32</w:t>
+          <w:t>33</w:t>
         </w:r>
         <w:r>
           <w:rPr>
@@ -2450,7 +2450,7 @@
           <w:szCs w:val="22"/>
         </w:rPr>
       </w:pPr>
-      <w:hyperlink w:anchor="_Toc459710549" w:history="1">
+      <w:hyperlink w:anchor="_Toc460323711" w:history="1">
         <w:r>
           <w:rPr>
             <w:rStyle w:val="Hyperlink"/>
@@ -2493,7 +2493,7 @@
             <w:noProof/>
             <w:webHidden/>
           </w:rPr>
-          <w:instrText xml:space="preserve"> PAGEREF _Toc459710549 \h </w:instrText>
+          <w:instrText xml:space="preserve"> PAGEREF _Toc460323711 \h </w:instrText>
         </w:r>
         <w:r>
           <w:rPr>
@@ -2513,7 +2513,7 @@
             <w:noProof/>
             <w:webHidden/>
           </w:rPr>
-          <w:t>32</w:t>
+          <w:t>33</w:t>
         </w:r>
         <w:r>
           <w:rPr>
@@ -2538,7 +2538,7 @@
           <w:szCs w:val="22"/>
         </w:rPr>
       </w:pPr>
-      <w:hyperlink w:anchor="_Toc459710550" w:history="1">
+      <w:hyperlink w:anchor="_Toc460323712" w:history="1">
         <w:r>
           <w:rPr>
             <w:rStyle w:val="Hyperlink"/>
@@ -2581,7 +2581,7 @@
             <w:noProof/>
             <w:webHidden/>
           </w:rPr>
-          <w:instrText xml:space="preserve"> PAGEREF _Toc459710550 \h </w:instrText>
+          <w:instrText xml:space="preserve"> PAGEREF _Toc460323712 \h </w:instrText>
         </w:r>
         <w:r>
           <w:rPr>
@@ -2601,7 +2601,7 @@
             <w:noProof/>
             <w:webHidden/>
           </w:rPr>
-          <w:t>32</w:t>
+          <w:t>33</w:t>
         </w:r>
         <w:r>
           <w:rPr>
@@ -2626,7 +2626,7 @@
           <w:szCs w:val="22"/>
         </w:rPr>
       </w:pPr>
-      <w:hyperlink w:anchor="_Toc459710551" w:history="1">
+      <w:hyperlink w:anchor="_Toc460323713" w:history="1">
         <w:r>
           <w:rPr>
             <w:rStyle w:val="Hyperlink"/>
@@ -2669,7 +2669,7 @@
             <w:noProof/>
             <w:webHidden/>
           </w:rPr>
-          <w:instrText xml:space="preserve"> PAGEREF _Toc459710551 \h </w:instrText>
+          <w:instrText xml:space="preserve"> PAGEREF _Toc460323713 \h </w:instrText>
         </w:r>
         <w:r>
           <w:rPr>
@@ -2689,7 +2689,7 @@
             <w:noProof/>
             <w:webHidden/>
           </w:rPr>
-          <w:t>32</w:t>
+          <w:t>33</w:t>
         </w:r>
         <w:r>
           <w:rPr>
@@ -2714,7 +2714,7 @@
           <w:szCs w:val="22"/>
         </w:rPr>
       </w:pPr>
-      <w:hyperlink w:anchor="_Toc459710552" w:history="1">
+      <w:hyperlink w:anchor="_Toc460323714" w:history="1">
         <w:r>
           <w:rPr>
             <w:rStyle w:val="Hyperlink"/>
@@ -2757,7 +2757,7 @@
             <w:noProof/>
             <w:webHidden/>
           </w:rPr>
-          <w:instrText xml:space="preserve"> PAGEREF _Toc459710552 \h </w:instrText>
+          <w:instrText xml:space="preserve"> PAGEREF _Toc460323714 \h </w:instrText>
         </w:r>
         <w:r>
           <w:rPr>
@@ -2777,7 +2777,7 @@
             <w:noProof/>
             <w:webHidden/>
           </w:rPr>
-          <w:t>33</w:t>
+          <w:t>34</w:t>
         </w:r>
         <w:r>
           <w:rPr>
@@ -2802,7 +2802,7 @@
           <w:szCs w:val="22"/>
         </w:rPr>
       </w:pPr>
-      <w:hyperlink w:anchor="_Toc459710553" w:history="1">
+      <w:hyperlink w:anchor="_Toc460323715" w:history="1">
         <w:r>
           <w:rPr>
             <w:rStyle w:val="Hyperlink"/>
@@ -2845,7 +2845,7 @@
             <w:noProof/>
             <w:webHidden/>
           </w:rPr>
-          <w:instrText xml:space="preserve"> PAGEREF _Toc459710553 \h </w:instrText>
+          <w:instrText xml:space="preserve"> PAGEREF _Toc460323715 \h </w:instrText>
         </w:r>
         <w:r>
           <w:rPr>
@@ -2865,7 +2865,7 @@
             <w:noProof/>
             <w:webHidden/>
           </w:rPr>
-          <w:t>33</w:t>
+          <w:t>34</w:t>
         </w:r>
         <w:r>
           <w:rPr>
@@ -2890,7 +2890,7 @@
           <w:szCs w:val="22"/>
         </w:rPr>
       </w:pPr>
-      <w:hyperlink w:anchor="_Toc459710554" w:history="1">
+      <w:hyperlink w:anchor="_Toc460323716" w:history="1">
         <w:r>
           <w:rPr>
             <w:rStyle w:val="Hyperlink"/>
@@ -2933,7 +2933,7 @@
             <w:noProof/>
             <w:webHidden/>
           </w:rPr>
-          <w:instrText xml:space="preserve"> PAGEREF _Toc459710554 \h </w:instrText>
+          <w:instrText xml:space="preserve"> PAGEREF _Toc460323716 \h </w:instrText>
         </w:r>
         <w:r>
           <w:rPr>
@@ -2953,7 +2953,7 @@
             <w:noProof/>
             <w:webHidden/>
           </w:rPr>
-          <w:t>35</w:t>
+          <w:t>36</w:t>
         </w:r>
         <w:r>
           <w:rPr>
@@ -2978,7 +2978,7 @@
           <w:szCs w:val="22"/>
         </w:rPr>
       </w:pPr>
-      <w:hyperlink w:anchor="_Toc459710555" w:history="1">
+      <w:hyperlink w:anchor="_Toc460323717" w:history="1">
         <w:r>
           <w:rPr>
             <w:rStyle w:val="Hyperlink"/>
@@ -3021,7 +3021,7 @@
             <w:noProof/>
             <w:webHidden/>
           </w:rPr>
-          <w:instrText xml:space="preserve"> PAGEREF _Toc459710555 \h </w:instrText>
+          <w:instrText xml:space="preserve"> PAGEREF _Toc460323717 \h </w:instrText>
         </w:r>
         <w:r>
           <w:rPr>
@@ -3041,7 +3041,7 @@
             <w:noProof/>
             <w:webHidden/>
           </w:rPr>
-          <w:t>36</w:t>
+          <w:t>37</w:t>
         </w:r>
         <w:r>
           <w:rPr>
@@ -3066,7 +3066,7 @@
           <w:szCs w:val="22"/>
         </w:rPr>
       </w:pPr>
-      <w:hyperlink w:anchor="_Toc459710556" w:history="1">
+      <w:hyperlink w:anchor="_Toc460323718" w:history="1">
         <w:r>
           <w:rPr>
             <w:rStyle w:val="Hyperlink"/>
@@ -3109,7 +3109,7 @@
             <w:noProof/>
             <w:webHidden/>
           </w:rPr>
-          <w:instrText xml:space="preserve"> PAGEREF _Toc459710556 \h </w:instrText>
+          <w:instrText xml:space="preserve"> PAGEREF _Toc460323718 \h </w:instrText>
         </w:r>
         <w:r>
           <w:rPr>
@@ -3129,7 +3129,7 @@
             <w:noProof/>
             <w:webHidden/>
           </w:rPr>
-          <w:t>36</w:t>
+          <w:t>37</w:t>
         </w:r>
         <w:r>
           <w:rPr>
@@ -3154,7 +3154,7 @@
           <w:szCs w:val="22"/>
         </w:rPr>
       </w:pPr>
-      <w:hyperlink w:anchor="_Toc459710557" w:history="1">
+      <w:hyperlink w:anchor="_Toc460323719" w:history="1">
         <w:r>
           <w:rPr>
             <w:rStyle w:val="Hyperlink"/>
@@ -3197,7 +3197,7 @@
             <w:noProof/>
             <w:webHidden/>
           </w:rPr>
-          <w:instrText xml:space="preserve"> PAGEREF _Toc459710557 \h </w:instrText>
+          <w:instrText xml:space="preserve"> PAGEREF _Toc460323719 \h </w:instrText>
         </w:r>
         <w:r>
           <w:rPr>
@@ -3217,7 +3217,7 @@
             <w:noProof/>
             <w:webHidden/>
           </w:rPr>
-          <w:t>36</w:t>
+          <w:t>37</w:t>
         </w:r>
         <w:r>
           <w:rPr>
@@ -3242,7 +3242,7 @@
           <w:szCs w:val="22"/>
         </w:rPr>
       </w:pPr>
-      <w:hyperlink w:anchor="_Toc459710558" w:history="1">
+      <w:hyperlink w:anchor="_Toc460323720" w:history="1">
         <w:r>
           <w:rPr>
             <w:rStyle w:val="Hyperlink"/>
@@ -3285,7 +3285,7 @@
             <w:noProof/>
             <w:webHidden/>
           </w:rPr>
-          <w:instrText xml:space="preserve"> PAGEREF _Toc459710558 \h </w:instrText>
+          <w:instrText xml:space="preserve"> PAGEREF _Toc460323720 \h </w:instrText>
         </w:r>
         <w:r>
           <w:rPr>
@@ -3305,7 +3305,7 @@
             <w:noProof/>
             <w:webHidden/>
           </w:rPr>
-          <w:t>37</w:t>
+          <w:t>38</w:t>
         </w:r>
         <w:r>
           <w:rPr>
@@ -3330,7 +3330,7 @@
           <w:szCs w:val="22"/>
         </w:rPr>
       </w:pPr>
-      <w:hyperlink w:anchor="_Toc459710559" w:history="1">
+      <w:hyperlink w:anchor="_Toc460323721" w:history="1">
         <w:r>
           <w:rPr>
             <w:rStyle w:val="Hyperlink"/>
@@ -3373,7 +3373,7 @@
             <w:noProof/>
             <w:webHidden/>
           </w:rPr>
-          <w:instrText xml:space="preserve"> PAGEREF _Toc459710559 \h </w:instrText>
+          <w:instrText xml:space="preserve"> PAGEREF _Toc460323721 \h </w:instrText>
         </w:r>
         <w:r>
           <w:rPr>
@@ -3393,7 +3393,7 @@
             <w:noProof/>
             <w:webHidden/>
           </w:rPr>
-          <w:t>37</w:t>
+          <w:t>38</w:t>
         </w:r>
         <w:r>
           <w:rPr>
@@ -3418,7 +3418,7 @@
           <w:szCs w:val="22"/>
         </w:rPr>
       </w:pPr>
-      <w:hyperlink w:anchor="_Toc459710560" w:history="1">
+      <w:hyperlink w:anchor="_Toc460323722" w:history="1">
         <w:r>
           <w:rPr>
             <w:rStyle w:val="Hyperlink"/>
@@ -3461,7 +3461,7 @@
             <w:noProof/>
             <w:webHidden/>
           </w:rPr>
-          <w:instrText xml:space="preserve"> PAGEREF _Toc459710560 \h </w:instrText>
+          <w:instrText xml:space="preserve"> PAGEREF _Toc460323722 \h </w:instrText>
         </w:r>
         <w:r>
           <w:rPr>
@@ -3481,7 +3481,7 @@
             <w:noProof/>
             <w:webHidden/>
           </w:rPr>
-          <w:t>37</w:t>
+          <w:t>38</w:t>
         </w:r>
         <w:r>
           <w:rPr>
@@ -3506,7 +3506,7 @@
           <w:szCs w:val="22"/>
         </w:rPr>
       </w:pPr>
-      <w:hyperlink w:anchor="_Toc459710561" w:history="1">
+      <w:hyperlink w:anchor="_Toc460323723" w:history="1">
         <w:r>
           <w:rPr>
             <w:rStyle w:val="Hyperlink"/>
@@ -3549,7 +3549,7 @@
             <w:noProof/>
             <w:webHidden/>
           </w:rPr>
-          <w:instrText xml:space="preserve"> PAGEREF _Toc459710561 \h </w:instrText>
+          <w:instrText xml:space="preserve"> PAGEREF _Toc460323723 \h </w:instrText>
         </w:r>
         <w:r>
           <w:rPr>
@@ -3569,7 +3569,7 @@
             <w:noProof/>
             <w:webHidden/>
           </w:rPr>
-          <w:t>38</w:t>
+          <w:t>39</w:t>
         </w:r>
         <w:r>
           <w:rPr>
@@ -3594,7 +3594,7 @@
           <w:szCs w:val="22"/>
         </w:rPr>
       </w:pPr>
-      <w:hyperlink w:anchor="_Toc459710562" w:history="1">
+      <w:hyperlink w:anchor="_Toc460323724" w:history="1">
         <w:r>
           <w:rPr>
             <w:rStyle w:val="Hyperlink"/>
@@ -3637,7 +3637,7 @@
             <w:noProof/>
             <w:webHidden/>
           </w:rPr>
-          <w:instrText xml:space="preserve"> PAGEREF _Toc459710562 \h </w:instrText>
+          <w:instrText xml:space="preserve"> PAGEREF _Toc460323724 \h </w:instrText>
         </w:r>
         <w:r>
           <w:rPr>
@@ -3657,7 +3657,7 @@
             <w:noProof/>
             <w:webHidden/>
           </w:rPr>
-          <w:t>38</w:t>
+          <w:t>39</w:t>
         </w:r>
         <w:r>
           <w:rPr>
@@ -3682,7 +3682,7 @@
       <w:bookmarkStart w:id="2" w:name="_Toc305767820"/>
       <w:bookmarkStart w:id="3" w:name="_Ref364326258"/>
       <w:bookmarkStart w:id="4" w:name="_Toc237334708"/>
-      <w:bookmarkStart w:id="5" w:name="_Toc459710525"/>
+      <w:bookmarkStart w:id="5" w:name="_Toc460323687"/>
       <w:bookmarkEnd w:id="0"/>
       <w:bookmarkEnd w:id="1"/>
       <w:r>
@@ -3917,9 +3917,6 @@
         <w:fldChar w:fldCharType="separate"/>
       </w:r>
       <w:r>
-        <w:rPr>
-          <w:b/>
-        </w:rPr>
         <w:t>[</w:t>
       </w:r>
       <w:r>
@@ -4156,7 +4153,7 @@
       <w:bookmarkStart w:id="29" w:name="_Toc237334709"/>
       <w:bookmarkStart w:id="30" w:name="_Ref364325937"/>
       <w:bookmarkStart w:id="31" w:name="_Ref364325955"/>
-      <w:bookmarkStart w:id="32" w:name="_Toc459710526"/>
+      <w:bookmarkStart w:id="32" w:name="_Toc460323688"/>
       <w:bookmarkEnd w:id="4"/>
       <w:bookmarkEnd w:id="8"/>
       <w:bookmarkEnd w:id="9"/>
@@ -4611,12 +4608,7 @@
         <w:t>S</w:t>
       </w:r>
       <w:r>
-        <w:t>creen shots in this document are optimized for electr</w:t>
-      </w:r>
-      <w:bookmarkStart w:id="33" w:name="_GoBack"/>
-      <w:bookmarkEnd w:id="33"/>
-      <w:r>
-        <w:t xml:space="preserve">onic viewing only where you can zoom in on the image to see full detail.  Printing this document is </w:t>
+        <w:t xml:space="preserve">creen shots in this document are optimized for electronic viewing only where you can zoom in on the image to see full detail.  Printing this document is </w:t>
       </w:r>
       <w:r>
         <w:t>not</w:t>
@@ -4822,9 +4814,9 @@
       <w:pPr>
         <w:pStyle w:val="Heading1"/>
       </w:pPr>
-      <w:bookmarkStart w:id="34" w:name="_Ref429680554"/>
-      <w:bookmarkStart w:id="35" w:name="_Ref429680559"/>
-      <w:bookmarkStart w:id="36" w:name="_Toc459710527"/>
+      <w:bookmarkStart w:id="33" w:name="_Ref429680554"/>
+      <w:bookmarkStart w:id="34" w:name="_Ref429680559"/>
+      <w:bookmarkStart w:id="35" w:name="_Toc460323689"/>
       <w:r>
         <w:t xml:space="preserve">Installing </w:t>
       </w:r>
@@ -4835,9 +4827,9 @@
       </w:r>
       <w:bookmarkEnd w:id="30"/>
       <w:bookmarkEnd w:id="31"/>
+      <w:bookmarkEnd w:id="33"/>
       <w:bookmarkEnd w:id="34"/>
       <w:bookmarkEnd w:id="35"/>
-      <w:bookmarkEnd w:id="36"/>
     </w:p>
     <w:p/>
     <w:p>
@@ -5251,13 +5243,13 @@
       <w:pPr>
         <w:pStyle w:val="Heading2"/>
       </w:pPr>
-      <w:bookmarkStart w:id="37" w:name="_Ref458721738"/>
-      <w:bookmarkStart w:id="38" w:name="_Toc459710528"/>
+      <w:bookmarkStart w:id="36" w:name="_Ref458721738"/>
+      <w:bookmarkStart w:id="37" w:name="_Toc460323690"/>
       <w:r>
         <w:t>Installation and Setup of Command-Line Git</w:t>
       </w:r>
+      <w:bookmarkEnd w:id="36"/>
       <w:bookmarkEnd w:id="37"/>
-      <w:bookmarkEnd w:id="38"/>
     </w:p>
     <w:p>
       <w:pPr>
@@ -5383,29 +5375,29 @@
       </w:r>
       <w:r>
         <w:br/>
-        <w:t>This installs a minimal Unix style shell (called ‘git-bash’), the basic OpenSSH tools as well as git. During install select the following:</w:t>
-      </w:r>
-      <w:r>
-        <w:rPr>
-          <w:rFonts w:ascii="Calibri" w:hAnsi="Calibri" w:cs="Calibri"/>
-          <w:sz w:val="22"/>
-          <w:szCs w:val="22"/>
-          <w:lang w:val="en"/>
-        </w:rPr>
-        <w:br/>
-      </w:r>
-      <w:r>
-        <w:rPr>
-          <w:rFonts w:ascii="Calibri" w:hAnsi="Calibri" w:cs="Calibri"/>
-          <w:noProof/>
-          <w:sz w:val="22"/>
-          <w:szCs w:val="22"/>
+        <w:t xml:space="preserve">This installs a minimal Unix style shell (called ‘git-bash’), the basic OpenSSH tools as well as git. </w:t>
+      </w:r>
+      <w:r>
+        <w:t xml:space="preserve"> </w:t>
+      </w:r>
+      <w:r>
+        <w:t>Duri</w:t>
+      </w:r>
+      <w:r>
+        <w:t>ng install select the following (for any other options given choose the defaults):</w:t>
+      </w:r>
+      <w:r>
+        <w:br/>
+      </w:r>
+      <w:r>
+        <w:rPr>
+          <w:noProof/>
         </w:rPr>
         <w:drawing>
-          <wp:inline distT="0" distB="0" distL="0" distR="0" wp14:anchorId="46068751" wp14:editId="7E3AD202">
-            <wp:extent cx="2508250" cy="1943100"/>
-            <wp:effectExtent l="0" t="0" r="6350" b="0"/>
-            <wp:docPr id="48" name="Picture 48"/>
+          <wp:inline distT="0" distB="0" distL="0" distR="0" wp14:anchorId="02E11AC0" wp14:editId="069BE13A">
+            <wp:extent cx="2494483" cy="1935291"/>
+            <wp:effectExtent l="0" t="0" r="1270" b="8255"/>
+            <wp:docPr id="81" name="Picture 81"/>
             <wp:cNvGraphicFramePr>
               <a:graphicFrameLocks xmlns:a="http://schemas.openxmlformats.org/drawingml/2006/main" noChangeAspect="1"/>
             </wp:cNvGraphicFramePr>
@@ -5413,36 +5405,23 @@
               <a:graphicData uri="http://schemas.openxmlformats.org/drawingml/2006/picture">
                 <pic:pic xmlns:pic="http://schemas.openxmlformats.org/drawingml/2006/picture">
                   <pic:nvPicPr>
-                    <pic:cNvPr id="0" name="Picture 48"/>
-                    <pic:cNvPicPr>
-                      <a:picLocks noChangeAspect="1" noChangeArrowheads="1"/>
-                    </pic:cNvPicPr>
+                    <pic:cNvPr id="1" name=""/>
+                    <pic:cNvPicPr/>
                   </pic:nvPicPr>
                   <pic:blipFill>
-                    <a:blip r:embed="rId9">
-                      <a:extLst>
-                        <a:ext uri="{28A0092B-C50C-407E-A947-70E740481C1C}">
-                          <a14:useLocalDpi xmlns:a14="http://schemas.microsoft.com/office/drawing/2010/main" val="0"/>
-                        </a:ext>
-                      </a:extLst>
-                    </a:blip>
-                    <a:srcRect/>
+                    <a:blip r:embed="rId9"/>
                     <a:stretch>
                       <a:fillRect/>
                     </a:stretch>
                   </pic:blipFill>
-                  <pic:spPr bwMode="auto">
+                  <pic:spPr>
                     <a:xfrm>
                       <a:off x="0" y="0"/>
-                      <a:ext cx="2508250" cy="1943100"/>
+                      <a:ext cx="2516884" cy="1952670"/>
                     </a:xfrm>
                     <a:prstGeom prst="rect">
                       <a:avLst/>
                     </a:prstGeom>
-                    <a:noFill/>
-                    <a:ln>
-                      <a:noFill/>
-                    </a:ln>
                   </pic:spPr>
                 </pic:pic>
               </a:graphicData>
@@ -5455,10 +5434,10 @@
           <w:noProof/>
         </w:rPr>
         <w:drawing>
-          <wp:inline distT="0" distB="0" distL="0" distR="0" wp14:anchorId="18847162" wp14:editId="2BFE6A62">
-            <wp:extent cx="2482549" cy="1925343"/>
-            <wp:effectExtent l="0" t="0" r="0" b="0"/>
-            <wp:docPr id="80" name="Picture 80"/>
+          <wp:inline distT="0" distB="0" distL="0" distR="0" wp14:anchorId="1765E799" wp14:editId="46EE6286">
+            <wp:extent cx="2519674" cy="1954835"/>
+            <wp:effectExtent l="0" t="0" r="0" b="7620"/>
+            <wp:docPr id="82" name="Picture 82"/>
             <wp:cNvGraphicFramePr>
               <a:graphicFrameLocks xmlns:a="http://schemas.openxmlformats.org/drawingml/2006/main" noChangeAspect="1"/>
             </wp:cNvGraphicFramePr>
@@ -5478,7 +5457,7 @@
                   <pic:spPr>
                     <a:xfrm>
                       <a:off x="0" y="0"/>
-                      <a:ext cx="2497759" cy="1937139"/>
+                      <a:ext cx="2532869" cy="1965072"/>
                     </a:xfrm>
                     <a:prstGeom prst="rect">
                       <a:avLst/>
@@ -5493,14 +5472,11 @@
     </w:p>
     <w:p>
       <w:pPr>
-        <w:numPr>
-          <w:ilvl w:val="0"/>
-          <w:numId w:val="12"/>
-        </w:numPr>
         <w:autoSpaceDE w:val="0"/>
         <w:autoSpaceDN w:val="0"/>
         <w:adjustRightInd w:val="0"/>
         <w:spacing w:after="200"/>
+        <w:ind w:left="360"/>
         <w:rPr>
           <w:rFonts w:ascii="Calibri" w:hAnsi="Calibri" w:cs="Calibri"/>
           <w:sz w:val="22"/>
@@ -5510,16 +5486,13 @@
       </w:pPr>
       <w:r>
         <w:rPr>
-          <w:rFonts w:ascii="Calibri" w:hAnsi="Calibri" w:cs="Calibri"/>
-          <w:noProof/>
-          <w:sz w:val="22"/>
-          <w:szCs w:val="22"/>
+          <w:noProof/>
         </w:rPr>
         <w:drawing>
-          <wp:inline distT="0" distB="0" distL="0" distR="0" wp14:anchorId="0381FFA7" wp14:editId="7D6D2479">
-            <wp:extent cx="2527300" cy="1955800"/>
-            <wp:effectExtent l="0" t="0" r="6350" b="6350"/>
-            <wp:docPr id="49" name="Picture 49"/>
+          <wp:inline distT="0" distB="0" distL="0" distR="0" wp14:anchorId="1C0A31D1" wp14:editId="7609DD06">
+            <wp:extent cx="2519674" cy="1954835"/>
+            <wp:effectExtent l="0" t="0" r="0" b="7620"/>
+            <wp:docPr id="83" name="Picture 83"/>
             <wp:cNvGraphicFramePr>
               <a:graphicFrameLocks xmlns:a="http://schemas.openxmlformats.org/drawingml/2006/main" noChangeAspect="1"/>
             </wp:cNvGraphicFramePr>
@@ -5527,36 +5500,23 @@
               <a:graphicData uri="http://schemas.openxmlformats.org/drawingml/2006/picture">
                 <pic:pic xmlns:pic="http://schemas.openxmlformats.org/drawingml/2006/picture">
                   <pic:nvPicPr>
-                    <pic:cNvPr id="0" name="Picture 49"/>
-                    <pic:cNvPicPr>
-                      <a:picLocks noChangeAspect="1" noChangeArrowheads="1"/>
-                    </pic:cNvPicPr>
+                    <pic:cNvPr id="1" name=""/>
+                    <pic:cNvPicPr/>
                   </pic:nvPicPr>
                   <pic:blipFill>
-                    <a:blip r:embed="rId11">
-                      <a:extLst>
-                        <a:ext uri="{28A0092B-C50C-407E-A947-70E740481C1C}">
-                          <a14:useLocalDpi xmlns:a14="http://schemas.microsoft.com/office/drawing/2010/main" val="0"/>
-                        </a:ext>
-                      </a:extLst>
-                    </a:blip>
-                    <a:srcRect/>
+                    <a:blip r:embed="rId11"/>
                     <a:stretch>
                       <a:fillRect/>
                     </a:stretch>
                   </pic:blipFill>
-                  <pic:spPr bwMode="auto">
+                  <pic:spPr>
                     <a:xfrm>
                       <a:off x="0" y="0"/>
-                      <a:ext cx="2527300" cy="1955800"/>
+                      <a:ext cx="2533698" cy="1965715"/>
                     </a:xfrm>
                     <a:prstGeom prst="rect">
                       <a:avLst/>
                     </a:prstGeom>
-                    <a:noFill/>
-                    <a:ln>
-                      <a:noFill/>
-                    </a:ln>
                   </pic:spPr>
                 </pic:pic>
               </a:graphicData>
@@ -5566,12 +5526,99 @@
       </w:r>
       <w:r>
         <w:rPr>
+          <w:noProof/>
+        </w:rPr>
+        <w:drawing>
+          <wp:inline distT="0" distB="0" distL="0" distR="0" wp14:anchorId="7FB09C71" wp14:editId="4903D0F8">
+            <wp:extent cx="2519444" cy="1954657"/>
+            <wp:effectExtent l="0" t="0" r="0" b="7620"/>
+            <wp:docPr id="84" name="Picture 84"/>
+            <wp:cNvGraphicFramePr>
+              <a:graphicFrameLocks xmlns:a="http://schemas.openxmlformats.org/drawingml/2006/main" noChangeAspect="1"/>
+            </wp:cNvGraphicFramePr>
+            <a:graphic xmlns:a="http://schemas.openxmlformats.org/drawingml/2006/main">
+              <a:graphicData uri="http://schemas.openxmlformats.org/drawingml/2006/picture">
+                <pic:pic xmlns:pic="http://schemas.openxmlformats.org/drawingml/2006/picture">
+                  <pic:nvPicPr>
+                    <pic:cNvPr id="1" name=""/>
+                    <pic:cNvPicPr/>
+                  </pic:nvPicPr>
+                  <pic:blipFill>
+                    <a:blip r:embed="rId12"/>
+                    <a:stretch>
+                      <a:fillRect/>
+                    </a:stretch>
+                  </pic:blipFill>
+                  <pic:spPr>
+                    <a:xfrm>
+                      <a:off x="0" y="0"/>
+                      <a:ext cx="2543772" cy="1973531"/>
+                    </a:xfrm>
+                    <a:prstGeom prst="rect">
+                      <a:avLst/>
+                    </a:prstGeom>
+                  </pic:spPr>
+                </pic:pic>
+              </a:graphicData>
+            </a:graphic>
+          </wp:inline>
+        </w:drawing>
+      </w:r>
+    </w:p>
+    <w:p>
+      <w:pPr>
+        <w:autoSpaceDE w:val="0"/>
+        <w:autoSpaceDN w:val="0"/>
+        <w:adjustRightInd w:val="0"/>
+        <w:spacing w:after="200"/>
+        <w:ind w:left="360"/>
+        <w:rPr>
           <w:rFonts w:ascii="Calibri" w:hAnsi="Calibri" w:cs="Calibri"/>
           <w:sz w:val="22"/>
           <w:szCs w:val="22"/>
           <w:lang w:val="en"/>
         </w:rPr>
-        <w:br/>
+      </w:pPr>
+      <w:r>
+        <w:rPr>
+          <w:noProof/>
+        </w:rPr>
+        <w:lastRenderedPageBreak/>
+        <w:drawing>
+          <wp:inline distT="0" distB="0" distL="0" distR="0" wp14:anchorId="09C53F2D" wp14:editId="05733610">
+            <wp:extent cx="2508250" cy="1945972"/>
+            <wp:effectExtent l="0" t="0" r="6350" b="0"/>
+            <wp:docPr id="85" name="Picture 85"/>
+            <wp:cNvGraphicFramePr>
+              <a:graphicFrameLocks xmlns:a="http://schemas.openxmlformats.org/drawingml/2006/main" noChangeAspect="1"/>
+            </wp:cNvGraphicFramePr>
+            <a:graphic xmlns:a="http://schemas.openxmlformats.org/drawingml/2006/main">
+              <a:graphicData uri="http://schemas.openxmlformats.org/drawingml/2006/picture">
+                <pic:pic xmlns:pic="http://schemas.openxmlformats.org/drawingml/2006/picture">
+                  <pic:nvPicPr>
+                    <pic:cNvPr id="1" name=""/>
+                    <pic:cNvPicPr/>
+                  </pic:nvPicPr>
+                  <pic:blipFill>
+                    <a:blip r:embed="rId13"/>
+                    <a:stretch>
+                      <a:fillRect/>
+                    </a:stretch>
+                  </pic:blipFill>
+                  <pic:spPr>
+                    <a:xfrm>
+                      <a:off x="0" y="0"/>
+                      <a:ext cx="2519058" cy="1954357"/>
+                    </a:xfrm>
+                    <a:prstGeom prst="rect">
+                      <a:avLst/>
+                    </a:prstGeom>
+                  </pic:spPr>
+                </pic:pic>
+              </a:graphicData>
+            </a:graphic>
+          </wp:inline>
+        </w:drawing>
       </w:r>
       <w:r>
         <w:rPr>
@@ -5583,6 +5630,15 @@
         <w:br/>
       </w:r>
       <w:r>
+        <w:rPr>
+          <w:rFonts w:ascii="Calibri" w:hAnsi="Calibri" w:cs="Calibri"/>
+          <w:sz w:val="22"/>
+          <w:szCs w:val="22"/>
+          <w:lang w:val="en"/>
+        </w:rPr>
+        <w:br/>
+      </w:r>
+      <w:r>
         <w:t>(</w:t>
       </w:r>
       <w:r>
@@ -5602,7 +5658,12 @@
         <w:t>expert</w:t>
       </w:r>
       <w:r>
-        <w:t xml:space="preserve"> with Cygwin tools, you can alternatively install OpenSSH via cygwin setup, but see caveat</w:t>
+        <w:t xml:space="preserve"> with Cygwin tools, you can altern</w:t>
+      </w:r>
+      <w:bookmarkStart w:id="38" w:name="_GoBack"/>
+      <w:bookmarkEnd w:id="38"/>
+      <w:r>
+        <w:t>atively install OpenSSH via cygwin setup, but see caveat</w:t>
       </w:r>
       <w:r>
         <w:rPr>
@@ -5658,7 +5719,7 @@
       <w:r>
         <w:t xml:space="preserve">from </w:t>
       </w:r>
-      <w:hyperlink r:id="rId12" w:history="1">
+      <w:hyperlink r:id="rId14" w:history="1">
         <w:r>
           <w:rPr>
             <w:rStyle w:val="Hyperlink"/>
@@ -5693,7 +5754,7 @@
       <w:r>
         <w:t xml:space="preserve">]   Download and Install Git from </w:t>
       </w:r>
-      <w:hyperlink r:id="rId13" w:history="1">
+      <w:hyperlink r:id="rId15" w:history="1">
         <w:r>
           <w:rPr>
             <w:rStyle w:val="Hyperlink"/>
@@ -5711,9 +5772,8 @@
       </w:pPr>
       <w:bookmarkStart w:id="39" w:name="_Ref364256404"/>
       <w:bookmarkStart w:id="40" w:name="_Ref430251336"/>
-      <w:bookmarkStart w:id="41" w:name="_Toc459710529"/>
-      <w:r>
-        <w:lastRenderedPageBreak/>
+      <w:bookmarkStart w:id="41" w:name="_Toc460323691"/>
+      <w:r>
         <w:t xml:space="preserve">Installation and Setup of </w:t>
       </w:r>
       <w:r>
@@ -5782,7 +5842,7 @@
       <w:r>
         <w:t xml:space="preserve">Download and install TortoiseGit from </w:t>
       </w:r>
-      <w:hyperlink r:id="rId14" w:history="1">
+      <w:hyperlink r:id="rId16" w:history="1">
         <w:r>
           <w:rPr>
             <w:rStyle w:val="Hyperlink"/>
@@ -5858,7 +5918,7 @@
       <w:r>
         <w:t xml:space="preserve">Various Git GUIs are found here </w:t>
       </w:r>
-      <w:hyperlink r:id="rId15" w:history="1">
+      <w:hyperlink r:id="rId17" w:history="1">
         <w:r>
           <w:rPr>
             <w:rStyle w:val="Hyperlink"/>
@@ -5876,7 +5936,7 @@
         <w:pStyle w:val="Heading1"/>
       </w:pPr>
       <w:bookmarkStart w:id="42" w:name="_Ref431590111"/>
-      <w:bookmarkStart w:id="43" w:name="_Toc459710530"/>
+      <w:bookmarkStart w:id="43" w:name="_Toc460323692"/>
       <w:r>
         <w:t>Installation and Setup of OpenSSH</w:t>
       </w:r>
@@ -5974,7 +6034,7 @@
         <w:pStyle w:val="Heading2"/>
       </w:pPr>
       <w:bookmarkStart w:id="44" w:name="_Ref364256375"/>
-      <w:bookmarkStart w:id="45" w:name="_Toc459710531"/>
+      <w:bookmarkStart w:id="45" w:name="_Toc460323693"/>
       <w:r>
         <w:t>Download and Install OpenSSH</w:t>
       </w:r>
@@ -6012,6 +6072,7 @@
         <w:rPr>
           <w:i/>
         </w:rPr>
+        <w:lastRenderedPageBreak/>
         <w:t>I</w:t>
       </w:r>
       <w:r>
@@ -6117,7 +6178,7 @@
       <w:r>
         <w:t xml:space="preserve">, from </w:t>
       </w:r>
-      <w:hyperlink r:id="rId16" w:history="1">
+      <w:hyperlink r:id="rId18" w:history="1">
         <w:r>
           <w:rPr>
             <w:rStyle w:val="Hyperlink"/>
@@ -6583,7 +6644,6 @@
         <w:br/>
       </w:r>
       <w:r>
-        <w:lastRenderedPageBreak/>
         <w:br/>
       </w:r>
     </w:p>
@@ -6624,7 +6684,7 @@
       <w:r>
         <w:t xml:space="preserve">; if not see </w:t>
       </w:r>
-      <w:hyperlink r:id="rId17" w:history="1">
+      <w:hyperlink r:id="rId19" w:history="1">
         <w:r>
           <w:rPr>
             <w:rStyle w:val="Hyperlink"/>
@@ -6676,7 +6736,7 @@
       <w:r>
         <w:t xml:space="preserve"> </w:t>
       </w:r>
-      <w:hyperlink r:id="rId18" w:history="1">
+      <w:hyperlink r:id="rId20" w:history="1">
         <w:r>
           <w:rPr>
             <w:rStyle w:val="Hyperlink"/>
@@ -6693,7 +6753,7 @@
         <w:pStyle w:val="Heading2"/>
       </w:pPr>
       <w:bookmarkStart w:id="47" w:name="_Ref364256383"/>
-      <w:bookmarkStart w:id="48" w:name="_Toc459710532"/>
+      <w:bookmarkStart w:id="48" w:name="_Toc460323694"/>
       <w:r>
         <w:t xml:space="preserve">Create </w:t>
       </w:r>
@@ -6945,6 +7005,7 @@
         <w:br/>
       </w:r>
       <w:r>
+        <w:lastRenderedPageBreak/>
         <w:t>[</w:t>
       </w:r>
       <w:r>
@@ -7514,7 +7575,6 @@
           <w:b/>
           <w:noProof/>
         </w:rPr>
-        <w:lastRenderedPageBreak/>
         <mc:AlternateContent>
           <mc:Choice Requires="wps">
             <w:drawing>
@@ -8042,7 +8102,11 @@
         <w:t>certain</w:t>
       </w:r>
       <w:r>
-        <w:t xml:space="preserve"> you will never use this key again outside of one particular course, it’s acceptable to store it on your H: drive since the course TA will disable your Git account at the end of the semester.)</w:t>
+        <w:t xml:space="preserve"> you will never use this key again outside of one particular course, it’s </w:t>
+      </w:r>
+      <w:r>
+        <w:lastRenderedPageBreak/>
+        <w:t>acceptable to store it on your H: drive since the course TA will disable your Git account at the end of the semester.)</w:t>
       </w:r>
     </w:p>
     <w:p>
@@ -8366,7 +8430,6 @@
         <w:rPr>
           <w:b/>
         </w:rPr>
-        <w:lastRenderedPageBreak/>
         <w:t>Submit</w:t>
       </w:r>
       <w:r>
@@ -8684,7 +8747,6 @@
       <w:r>
         <w:rPr>
           <w:rStyle w:val="ProgramName"/>
-          <w:i/>
         </w:rPr>
         <w:t xml:space="preserve">Bitbucket </w:t>
       </w:r>
@@ -8781,7 +8843,7 @@
               </wp:anchor>
             </w:drawing>
           </mc:Choice>
-          <mc:Fallback xmlns:cx="http://schemas.microsoft.com/office/drawing/2014/chartex" xmlns:cx1="http://schemas.microsoft.com/office/drawing/2015/9/8/chartex" xmlns:cx2="http://schemas.microsoft.com/office/drawing/2015/10/21/chartex" xmlns:w16se="http://schemas.microsoft.com/office/word/2015/wordml/symex">
+          <mc:Fallback xmlns:w16se="http://schemas.microsoft.com/office/word/2015/wordml/symex" xmlns:cx2="http://schemas.microsoft.com/office/drawing/2015/10/21/chartex" xmlns:cx1="http://schemas.microsoft.com/office/drawing/2015/9/8/chartex" xmlns:cx="http://schemas.microsoft.com/office/drawing/2014/chartex">
             <w:pict>
               <v:rect w14:anchorId="74862D53" id="Rectangle 92" o:spid="_x0000_s1026" style="position:absolute;margin-left:422.6pt;margin-top:38.15pt;width:49.95pt;height:12.35pt;z-index:251638784;visibility:visible;mso-wrap-style:square;mso-width-percent:0;mso-height-percent:0;mso-wrap-distance-left:9pt;mso-wrap-distance-top:0;mso-wrap-distance-right:9pt;mso-wrap-distance-bottom:0;mso-position-horizontal:absolute;mso-position-horizontal-relative:text;mso-position-vertical:absolute;mso-position-vertical-relative:text;mso-width-percent:0;mso-height-percent:0;mso-width-relative:page;mso-height-relative:page;v-text-anchor:top" o:gfxdata="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" filled="f" strokecolor="red" strokeweight="2pt"/>
             </w:pict>
@@ -8840,7 +8902,7 @@
                     </pic:cNvPicPr>
                   </pic:nvPicPr>
                   <pic:blipFill>
-                    <a:blip r:embed="rId19" cstate="print">
+                    <a:blip r:embed="rId21" cstate="print">
                       <a:extLst>
                         <a:ext uri="{28A0092B-C50C-407E-A947-70E740481C1C}">
                           <a14:useLocalDpi xmlns:a14="http://schemas.microsoft.com/office/drawing/2010/main" val="0"/>
@@ -8886,6 +8948,7 @@
         <w:rPr>
           <w:noProof/>
         </w:rPr>
+        <w:lastRenderedPageBreak/>
         <mc:AlternateContent>
           <mc:Choice Requires="wps">
             <w:drawing>
@@ -8952,7 +9015,7 @@
               </wp:anchor>
             </w:drawing>
           </mc:Choice>
-          <mc:Fallback xmlns:cx="http://schemas.microsoft.com/office/drawing/2014/chartex" xmlns:cx1="http://schemas.microsoft.com/office/drawing/2015/9/8/chartex" xmlns:cx2="http://schemas.microsoft.com/office/drawing/2015/10/21/chartex" xmlns:w16se="http://schemas.microsoft.com/office/word/2015/wordml/symex">
+          <mc:Fallback xmlns:w16se="http://schemas.microsoft.com/office/word/2015/wordml/symex" xmlns:cx2="http://schemas.microsoft.com/office/drawing/2015/10/21/chartex" xmlns:cx1="http://schemas.microsoft.com/office/drawing/2015/9/8/chartex" xmlns:cx="http://schemas.microsoft.com/office/drawing/2014/chartex">
             <w:pict>
               <v:rect w14:anchorId="11604C9C" id="Rectangle 93" o:spid="_x0000_s1026" style="position:absolute;margin-left:97.7pt;margin-top:192.85pt;width:49.95pt;height:12.35pt;z-index:251639808;visibility:visible;mso-wrap-style:square;mso-width-percent:0;mso-height-percent:0;mso-wrap-distance-left:9pt;mso-wrap-distance-top:0;mso-wrap-distance-right:9pt;mso-wrap-distance-bottom:0;mso-position-horizontal:absolute;mso-position-horizontal-relative:text;mso-position-vertical:absolute;mso-position-vertical-relative:text;mso-width-percent:0;mso-height-percent:0;mso-width-relative:page;mso-height-relative:page;v-text-anchor:top" o:gfxdata="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" filled="f" strokecolor="red" strokeweight="2pt"/>
             </w:pict>
@@ -9002,7 +9065,7 @@
                     </pic:cNvPicPr>
                   </pic:nvPicPr>
                   <pic:blipFill>
-                    <a:blip r:embed="rId20" cstate="print">
+                    <a:blip r:embed="rId22" cstate="print">
                       <a:extLst>
                         <a:ext uri="{28A0092B-C50C-407E-A947-70E740481C1C}">
                           <a14:useLocalDpi xmlns:a14="http://schemas.microsoft.com/office/drawing/2010/main" val="0"/>
@@ -9372,7 +9435,6 @@
         </w:rPr>
       </w:pPr>
       <w:r>
-        <w:lastRenderedPageBreak/>
         <w:t xml:space="preserve">Login to </w:t>
       </w:r>
       <w:r>
@@ -9468,7 +9530,7 @@
               </wp:anchor>
             </w:drawing>
           </mc:Choice>
-          <mc:Fallback xmlns:cx="http://schemas.microsoft.com/office/drawing/2014/chartex" xmlns:cx1="http://schemas.microsoft.com/office/drawing/2015/9/8/chartex" xmlns:cx2="http://schemas.microsoft.com/office/drawing/2015/10/21/chartex" xmlns:w16se="http://schemas.microsoft.com/office/word/2015/wordml/symex">
+          <mc:Fallback xmlns:w16se="http://schemas.microsoft.com/office/word/2015/wordml/symex" xmlns:cx2="http://schemas.microsoft.com/office/drawing/2015/10/21/chartex" xmlns:cx1="http://schemas.microsoft.com/office/drawing/2015/9/8/chartex" xmlns:cx="http://schemas.microsoft.com/office/drawing/2014/chartex">
             <w:pict>
               <v:rect w14:anchorId="2BB91CB2" id="Rectangle 106" o:spid="_x0000_s1026" style="position:absolute;margin-left:422.95pt;margin-top:28.05pt;width:8.05pt;height:12.35pt;z-index:251648000;visibility:visible;mso-wrap-style:square;mso-width-percent:0;mso-height-percent:0;mso-wrap-distance-left:9pt;mso-wrap-distance-top:0;mso-wrap-distance-right:9pt;mso-wrap-distance-bottom:0;mso-position-horizontal:absolute;mso-position-horizontal-relative:text;mso-position-vertical:absolute;mso-position-vertical-relative:text;mso-width-percent:0;mso-height-percent:0;mso-width-relative:page;mso-height-relative:page;v-text-anchor:top" o:gfxdata="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" filled="f" strokecolor="red" strokeweight="2pt"/>
             </w:pict>
@@ -9521,7 +9583,7 @@
                     </pic:cNvPicPr>
                   </pic:nvPicPr>
                   <pic:blipFill>
-                    <a:blip r:embed="rId21" cstate="print">
+                    <a:blip r:embed="rId23" cstate="print">
                       <a:extLst>
                         <a:ext uri="{28A0092B-C50C-407E-A947-70E740481C1C}">
                           <a14:useLocalDpi xmlns:a14="http://schemas.microsoft.com/office/drawing/2010/main" val="0"/>
@@ -9633,7 +9695,7 @@
               </wp:anchor>
             </w:drawing>
           </mc:Choice>
-          <mc:Fallback xmlns:cx="http://schemas.microsoft.com/office/drawing/2014/chartex" xmlns:cx1="http://schemas.microsoft.com/office/drawing/2015/9/8/chartex" xmlns:cx2="http://schemas.microsoft.com/office/drawing/2015/10/21/chartex" xmlns:w16se="http://schemas.microsoft.com/office/word/2015/wordml/symex">
+          <mc:Fallback xmlns:w16se="http://schemas.microsoft.com/office/word/2015/wordml/symex" xmlns:cx2="http://schemas.microsoft.com/office/drawing/2015/10/21/chartex" xmlns:cx1="http://schemas.microsoft.com/office/drawing/2015/9/8/chartex" xmlns:cx="http://schemas.microsoft.com/office/drawing/2014/chartex">
             <w:pict>
               <v:rect w14:anchorId="55B66F81" id="Rectangle 107" o:spid="_x0000_s1026" style="position:absolute;margin-left:98.65pt;margin-top:52.85pt;width:20.4pt;height:6.5pt;z-index:251649024;visibility:visible;mso-wrap-style:square;mso-width-percent:0;mso-height-percent:0;mso-wrap-distance-left:9pt;mso-wrap-distance-top:0;mso-wrap-distance-right:9pt;mso-wrap-distance-bottom:0;mso-position-horizontal:absolute;mso-position-horizontal-relative:text;mso-position-vertical:absolute;mso-position-vertical-relative:text;mso-width-percent:0;mso-height-percent:0;mso-width-relative:page;mso-height-relative:page;v-text-anchor:top" o:gfxdata="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" filled="f" strokecolor="red" strokeweight="2pt"/>
             </w:pict>
@@ -9686,7 +9748,7 @@
                     </pic:cNvPicPr>
                   </pic:nvPicPr>
                   <pic:blipFill>
-                    <a:blip r:embed="rId22" cstate="print">
+                    <a:blip r:embed="rId24" cstate="print">
                       <a:extLst>
                         <a:ext uri="{28A0092B-C50C-407E-A947-70E740481C1C}">
                           <a14:useLocalDpi xmlns:a14="http://schemas.microsoft.com/office/drawing/2010/main" val="0"/>
@@ -9798,7 +9860,7 @@
               </wp:anchor>
             </w:drawing>
           </mc:Choice>
-          <mc:Fallback xmlns:cx="http://schemas.microsoft.com/office/drawing/2014/chartex" xmlns:cx1="http://schemas.microsoft.com/office/drawing/2015/9/8/chartex" xmlns:cx2="http://schemas.microsoft.com/office/drawing/2015/10/21/chartex" xmlns:w16se="http://schemas.microsoft.com/office/word/2015/wordml/symex">
+          <mc:Fallback xmlns:w16se="http://schemas.microsoft.com/office/word/2015/wordml/symex" xmlns:cx2="http://schemas.microsoft.com/office/drawing/2015/10/21/chartex" xmlns:cx1="http://schemas.microsoft.com/office/drawing/2015/9/8/chartex" xmlns:cx="http://schemas.microsoft.com/office/drawing/2014/chartex">
             <w:pict>
               <v:rect w14:anchorId="1D138BB7" id="Rectangle 108" o:spid="_x0000_s1026" style="position:absolute;margin-left:413.2pt;margin-top:27.45pt;width:25.2pt;height:12.35pt;z-index:251650048;visibility:visible;mso-wrap-style:square;mso-width-percent:0;mso-height-percent:0;mso-wrap-distance-left:9pt;mso-wrap-distance-top:0;mso-wrap-distance-right:9pt;mso-wrap-distance-bottom:0;mso-position-horizontal:absolute;mso-position-horizontal-relative:text;mso-position-vertical:absolute;mso-position-vertical-relative:text;mso-width-percent:0;mso-height-percent:0;mso-width-relative:page;mso-height-relative:page;v-text-anchor:top" o:gfxdata="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" filled="f" strokecolor="red" strokeweight="2pt"/>
             </w:pict>
@@ -9842,7 +9904,7 @@
                     </pic:cNvPicPr>
                   </pic:nvPicPr>
                   <pic:blipFill>
-                    <a:blip r:embed="rId23" cstate="print">
+                    <a:blip r:embed="rId25" cstate="print">
                       <a:extLst>
                         <a:ext uri="{28A0092B-C50C-407E-A947-70E740481C1C}">
                           <a14:useLocalDpi xmlns:a14="http://schemas.microsoft.com/office/drawing/2010/main" val="0"/>
@@ -9919,6 +9981,7 @@
         <w:rPr>
           <w:noProof/>
         </w:rPr>
+        <w:lastRenderedPageBreak/>
         <w:drawing>
           <wp:inline distT="0" distB="0" distL="0" distR="0" wp14:anchorId="4C7E6BAF" wp14:editId="227AF0E5">
             <wp:extent cx="4514850" cy="914400"/>
@@ -9937,7 +10000,7 @@
                     </pic:cNvPicPr>
                   </pic:nvPicPr>
                   <pic:blipFill>
-                    <a:blip r:embed="rId24" cstate="print">
+                    <a:blip r:embed="rId26" cstate="print">
                       <a:extLst>
                         <a:ext uri="{28A0092B-C50C-407E-A947-70E740481C1C}">
                           <a14:useLocalDpi xmlns:a14="http://schemas.microsoft.com/office/drawing/2010/main" val="0"/>
@@ -10076,7 +10139,7 @@
       </w:pPr>
       <w:bookmarkStart w:id="54" w:name="_Ref364457563"/>
       <w:bookmarkStart w:id="55" w:name="_Ref364465518"/>
-      <w:bookmarkStart w:id="56" w:name="_Toc459710533"/>
+      <w:bookmarkStart w:id="56" w:name="_Toc460323695"/>
       <w:r>
         <w:t>[</w:t>
       </w:r>
@@ -10302,7 +10365,6 @@
         </w:numPr>
       </w:pPr>
       <w:r>
-        <w:lastRenderedPageBreak/>
         <w:t xml:space="preserve">Run PuTTYgen: </w:t>
       </w:r>
       <w:r>
@@ -10563,7 +10625,7 @@
       <w:bookmarkStart w:id="60" w:name="_Ref430107997"/>
       <w:bookmarkStart w:id="61" w:name="_Ref430108003"/>
       <w:bookmarkStart w:id="62" w:name="_Ref458721610"/>
-      <w:bookmarkStart w:id="63" w:name="_Toc459710534"/>
+      <w:bookmarkStart w:id="63" w:name="_Toc460323696"/>
       <w:bookmarkEnd w:id="50"/>
       <w:r>
         <w:t xml:space="preserve">Full </w:t>
@@ -10608,9 +10670,6 @@
         <w:fldChar w:fldCharType="separate"/>
       </w:r>
       <w:r>
-        <w:rPr>
-          <w:b/>
-        </w:rPr>
         <w:t>[</w:t>
       </w:r>
       <w:r>
@@ -10774,7 +10833,7 @@
       <w:r>
         <w:t xml:space="preserve"> Edition at </w:t>
       </w:r>
-      <w:hyperlink r:id="rId25" w:history="1">
+      <w:hyperlink r:id="rId27" w:history="1">
         <w:r>
           <w:rPr>
             <w:rStyle w:val="Hyperlink"/>
@@ -11424,7 +11483,6 @@
         </w:numPr>
       </w:pPr>
       <w:r>
-        <w:lastRenderedPageBreak/>
         <w:t xml:space="preserve">Read </w:t>
       </w:r>
       <w:r>
@@ -11465,7 +11523,7 @@
         </w:rPr>
         <w:t>: “</w:t>
       </w:r>
-      <w:hyperlink r:id="rId26" w:anchor="Your-Identity" w:history="1">
+      <w:hyperlink r:id="rId28" w:anchor="Your-Identity" w:history="1">
         <w:r>
           <w:rPr>
             <w:rStyle w:val="Hyperlink"/>
@@ -11522,7 +11580,7 @@
         </w:rPr>
         <w:t>: “</w:t>
       </w:r>
-      <w:hyperlink r:id="rId27" w:anchor="Your-Editor" w:history="1">
+      <w:hyperlink r:id="rId29" w:anchor="Your-Editor" w:history="1">
         <w:r>
           <w:rPr>
             <w:rStyle w:val="Hyperlink"/>
@@ -11582,7 +11640,7 @@
       <w:r>
         <w:t>: “</w:t>
       </w:r>
-      <w:hyperlink r:id="rId28" w:anchor="Checking-Your-Settings" w:history="1">
+      <w:hyperlink r:id="rId30" w:anchor="Checking-Your-Settings" w:history="1">
         <w:r>
           <w:rPr>
             <w:rStyle w:val="Hyperlink"/>
@@ -12084,6 +12142,7 @@
         <w:br/>
       </w:r>
       <w:r>
+        <w:lastRenderedPageBreak/>
         <w:br/>
       </w:r>
       <w:r>
@@ -12112,7 +12171,7 @@
       <w:r>
         <w:t>“</w:t>
       </w:r>
-      <w:hyperlink r:id="rId29" w:anchor="Initializing-a-Repository-in-an-Existing-Directory" w:history="1">
+      <w:hyperlink r:id="rId31" w:anchor="Initializing-a-Repository-in-an-Existing-Directory" w:history="1">
         <w:r>
           <w:rPr>
             <w:rStyle w:val="Hyperlink"/>
@@ -12396,7 +12455,7 @@
       <w:r>
         <w:t>: “</w:t>
       </w:r>
-      <w:hyperlink r:id="rId30" w:anchor="Cloning-an-Existing-Repository" w:history="1">
+      <w:hyperlink r:id="rId32" w:anchor="Cloning-an-Existing-Repository" w:history="1">
         <w:r>
           <w:rPr>
             <w:rStyle w:val="Hyperlink"/>
@@ -13014,7 +13073,6 @@
         <w:br/>
       </w:r>
       <w:r>
-        <w:lastRenderedPageBreak/>
         <w:br/>
       </w:r>
     </w:p>
@@ -13034,7 +13092,7 @@
       <w:r>
         <w:t>: “</w:t>
       </w:r>
-      <w:hyperlink r:id="rId31" w:anchor="Checking-the-Status-of-Your-Files" w:history="1">
+      <w:hyperlink r:id="rId33" w:anchor="Checking-the-Status-of-Your-Files" w:history="1">
         <w:r>
           <w:rPr>
             <w:rStyle w:val="Hyperlink"/>
@@ -13142,7 +13200,7 @@
       <w:r>
         <w:t xml:space="preserve"> </w:t>
       </w:r>
-      <w:hyperlink r:id="rId32" w:anchor="Tracking-New-Files" w:history="1">
+      <w:hyperlink r:id="rId34" w:anchor="Tracking-New-Files" w:history="1">
         <w:r>
           <w:rPr>
             <w:rStyle w:val="Hyperlink"/>
@@ -13244,6 +13302,7 @@
         <w:br/>
       </w:r>
       <w:r>
+        <w:lastRenderedPageBreak/>
         <w:br/>
         <w:t>[</w:t>
       </w:r>
@@ -13300,7 +13359,7 @@
       <w:r>
         <w:t xml:space="preserve"> </w:t>
       </w:r>
-      <w:hyperlink r:id="rId33" w:anchor="Staging-Modified-Files" w:history="1">
+      <w:hyperlink r:id="rId35" w:anchor="Staging-Modified-Files" w:history="1">
         <w:r>
           <w:rPr>
             <w:rStyle w:val="Hyperlink"/>
@@ -13354,7 +13413,7 @@
       <w:r>
         <w:t xml:space="preserve">: </w:t>
       </w:r>
-      <w:hyperlink r:id="rId34" w:anchor="Short-Status" w:history="1">
+      <w:hyperlink r:id="rId36" w:anchor="Short-Status" w:history="1">
         <w:r>
           <w:rPr>
             <w:rStyle w:val="Hyperlink"/>
@@ -13385,7 +13444,7 @@
       <w:r>
         <w:t xml:space="preserve"> </w:t>
       </w:r>
-      <w:hyperlink r:id="rId35" w:anchor="Ignoring-Files" w:history="1">
+      <w:hyperlink r:id="rId37" w:anchor="Ignoring-Files" w:history="1">
         <w:r>
           <w:rPr>
             <w:rStyle w:val="Hyperlink"/>
@@ -13420,7 +13479,7 @@
         </w:rPr>
         <w:t xml:space="preserve"> </w:t>
       </w:r>
-      <w:hyperlink r:id="rId36" w:anchor="Viewing-Your-Staged-and-Unstaged-Changes" w:history="1">
+      <w:hyperlink r:id="rId38" w:anchor="Viewing-Your-Staged-and-Unstaged-Changes" w:history="1">
         <w:r>
           <w:rPr>
             <w:rStyle w:val="Hyperlink"/>
@@ -13506,7 +13565,7 @@
       <w:r>
         <w:t xml:space="preserve"> </w:t>
       </w:r>
-      <w:hyperlink r:id="rId37" w:anchor="Committing-Your-Changes" w:history="1">
+      <w:hyperlink r:id="rId39" w:anchor="Committing-Your-Changes" w:history="1">
         <w:r>
           <w:rPr>
             <w:rStyle w:val="Hyperlink"/>
@@ -13537,7 +13596,7 @@
       <w:r>
         <w:t xml:space="preserve"> </w:t>
       </w:r>
-      <w:hyperlink r:id="rId38" w:anchor="Skipping-the-Staging-Area" w:history="1">
+      <w:hyperlink r:id="rId40" w:anchor="Skipping-the-Staging-Area" w:history="1">
         <w:r>
           <w:rPr>
             <w:rStyle w:val="Hyperlink"/>
@@ -13568,7 +13627,7 @@
       <w:r>
         <w:t xml:space="preserve"> </w:t>
       </w:r>
-      <w:hyperlink r:id="rId39" w:anchor="Removing-Files" w:history="1">
+      <w:hyperlink r:id="rId41" w:anchor="Removing-Files" w:history="1">
         <w:r>
           <w:rPr>
             <w:rStyle w:val="Hyperlink"/>
@@ -13603,7 +13662,7 @@
         </w:rPr>
         <w:t xml:space="preserve"> </w:t>
       </w:r>
-      <w:hyperlink r:id="rId40" w:anchor="Moving-Files" w:history="1">
+      <w:hyperlink r:id="rId42" w:anchor="Moving-Files" w:history="1">
         <w:r>
           <w:rPr>
             <w:rStyle w:val="Hyperlink"/>
@@ -13642,7 +13701,7 @@
       <w:r>
         <w:t xml:space="preserve">: </w:t>
       </w:r>
-      <w:hyperlink r:id="rId41" w:history="1">
+      <w:hyperlink r:id="rId43" w:history="1">
         <w:r>
           <w:rPr>
             <w:rStyle w:val="Hyperlink"/>
@@ -13663,7 +13722,6 @@
         <w:br/>
       </w:r>
       <w:r>
-        <w:lastRenderedPageBreak/>
         <w:t xml:space="preserve">Do the first two exercises </w:t>
       </w:r>
       <w:r>
@@ -13886,7 +13944,7 @@
       <w:r>
         <w:t xml:space="preserve">ProGit </w:t>
       </w:r>
-      <w:hyperlink r:id="rId42" w:history="1">
+      <w:hyperlink r:id="rId44" w:history="1">
         <w:r>
           <w:rPr>
             <w:rStyle w:val="Hyperlink"/>
@@ -14173,6 +14231,7 @@
         </w:numPr>
       </w:pPr>
       <w:r>
+        <w:lastRenderedPageBreak/>
         <w:t>[</w:t>
       </w:r>
       <w:r>
@@ -14199,7 +14258,7 @@
       <w:r>
         <w:br/>
       </w:r>
-      <w:hyperlink r:id="rId43" w:history="1">
+      <w:hyperlink r:id="rId45" w:history="1">
         <w:r>
           <w:rPr>
             <w:rStyle w:val="Hyperlink"/>
@@ -15206,15 +15265,7 @@
           <w:rStyle w:val="ProgramName"/>
           <w:rFonts w:ascii="Times New Roman" w:hAnsi="Times New Roman"/>
         </w:rPr>
-        <w:t xml:space="preserve"> </w:t>
-      </w:r>
-      <w:r>
-        <w:rPr>
-          <w:rStyle w:val="ProgramName"/>
-          <w:rFonts w:ascii="Times New Roman" w:hAnsi="Times New Roman"/>
-        </w:rPr>
-        <w:lastRenderedPageBreak/>
-        <w:t>and in all future class projects</w:t>
+        <w:t xml:space="preserve"> and in all future class projects</w:t>
       </w:r>
       <w:r>
         <w:rPr>
@@ -15454,7 +15505,6 @@
       <w:r>
         <w:rPr>
           <w:rStyle w:val="ProgramName"/>
-          <w:i/>
         </w:rPr>
         <w:t xml:space="preserve">cci-git </w:t>
       </w:r>
@@ -16177,6 +16227,7 @@
           <w:sz w:val="23"/>
           <w:szCs w:val="23"/>
         </w:rPr>
+        <w:lastRenderedPageBreak/>
         <w:br/>
       </w:r>
       <w:r>
@@ -16354,7 +16405,6 @@
       <w:r>
         <w:rPr>
           <w:rStyle w:val="ProgramName"/>
-          <w:i/>
         </w:rPr>
         <w:t xml:space="preserve">Bitbucket </w:t>
       </w:r>
@@ -17354,7 +17404,6 @@
           <w:sz w:val="16"/>
           <w:szCs w:val="16"/>
         </w:rPr>
-        <w:lastRenderedPageBreak/>
         <w:br/>
       </w:r>
       <w:r>
@@ -18533,7 +18582,7 @@
         </w:rPr>
         <w:t xml:space="preserve">the ProGit Chapter 3 </w:t>
       </w:r>
-      <w:hyperlink r:id="rId44" w:history="1">
+      <w:hyperlink r:id="rId46" w:history="1">
         <w:r>
           <w:rPr>
             <w:rStyle w:val="Hyperlink"/>
@@ -18568,13 +18617,14 @@
       <w:bookmarkStart w:id="77" w:name="_Toc237334712"/>
       <w:bookmarkStart w:id="78" w:name="_Ref364350511"/>
       <w:bookmarkStart w:id="79" w:name="_Ref364350513"/>
-      <w:bookmarkStart w:id="80" w:name="_Toc459710535"/>
+      <w:bookmarkStart w:id="80" w:name="_Toc460323697"/>
       <w:bookmarkEnd w:id="70"/>
       <w:bookmarkEnd w:id="71"/>
       <w:bookmarkEnd w:id="72"/>
       <w:bookmarkEnd w:id="73"/>
       <w:bookmarkEnd w:id="74"/>
       <w:r>
+        <w:lastRenderedPageBreak/>
         <w:t>Micro Git Tutorial</w:t>
       </w:r>
       <w:bookmarkEnd w:id="80"/>
@@ -19296,9 +19346,6 @@
       </w:r>
       <w:r>
         <w:br/>
-      </w:r>
-      <w:r>
-        <w:lastRenderedPageBreak/>
         <w:t xml:space="preserve">Read this tutorial’s Section </w:t>
       </w:r>
       <w:r>
@@ -20123,7 +20170,6 @@
       <w:r>
         <w:rPr>
           <w:rStyle w:val="ProgramName"/>
-          <w:i/>
         </w:rPr>
         <w:t xml:space="preserve">Bitbucket </w:t>
       </w:r>
@@ -20216,6 +20262,7 @@
         <w:rPr>
           <w:noProof/>
         </w:rPr>
+        <w:lastRenderedPageBreak/>
         <mc:AlternateContent>
           <mc:Choice Requires="wps">
             <w:drawing>
@@ -22511,9 +22558,8 @@
         <w:pStyle w:val="Heading1"/>
       </w:pPr>
       <w:bookmarkStart w:id="83" w:name="_Ref396901734"/>
-      <w:bookmarkStart w:id="84" w:name="_Toc459710536"/>
-      <w:r>
-        <w:lastRenderedPageBreak/>
+      <w:bookmarkStart w:id="84" w:name="_Toc460323698"/>
+      <w:r>
         <w:t>Git Server A</w:t>
       </w:r>
       <w:r>
@@ -22535,7 +22581,7 @@
       </w:pPr>
       <w:bookmarkStart w:id="85" w:name="_Ref429565319"/>
       <w:bookmarkStart w:id="86" w:name="_Ref429565332"/>
-      <w:bookmarkStart w:id="87" w:name="_Toc459710537"/>
+      <w:bookmarkStart w:id="87" w:name="_Toc460323699"/>
       <w:r>
         <w:rPr>
           <w:rStyle w:val="ProgramName"/>
@@ -22753,6 +22799,7 @@
         <w:rPr>
           <w:u w:val="single"/>
         </w:rPr>
+        <w:lastRenderedPageBreak/>
         <w:t>Course Repository</w:t>
       </w:r>
       <w:r>
@@ -22884,7 +22931,7 @@
       <w:r>
         <w:t xml:space="preserve">:   </w:t>
       </w:r>
-      <w:hyperlink r:id="rId45" w:history="1">
+      <w:hyperlink r:id="rId47" w:history="1">
         <w:r>
           <w:rPr>
             <w:rStyle w:val="Hyperlink"/>
@@ -22954,7 +23001,7 @@
         <w:pStyle w:val="Heading2"/>
       </w:pPr>
       <w:bookmarkStart w:id="89" w:name="_Ref430110430"/>
-      <w:bookmarkStart w:id="90" w:name="_Toc459710538"/>
+      <w:bookmarkStart w:id="90" w:name="_Toc460323700"/>
       <w:r>
         <w:rPr>
           <w:rStyle w:val="ProgramName"/>
@@ -23082,7 +23129,7 @@
         <w:br/>
         <w:t xml:space="preserve">             </w:t>
       </w:r>
-      <w:hyperlink r:id="rId48" w:history="1">
+      <w:hyperlink r:id="rId50" w:history="1">
         <w:r>
           <w:rPr>
             <w:rStyle w:val="Hyperlink"/>
@@ -23329,6 +23376,7 @@
     <w:p/>
     <w:p>
       <w:r>
+        <w:lastRenderedPageBreak/>
         <w:t>I</w:t>
       </w:r>
       <w:r>
@@ -23474,7 +23522,7 @@
       </w:pPr>
       <w:bookmarkStart w:id="91" w:name="_Ref412237379"/>
       <w:bookmarkStart w:id="92" w:name="_Ref412237381"/>
-      <w:bookmarkStart w:id="93" w:name="_Toc459710539"/>
+      <w:bookmarkStart w:id="93" w:name="_Toc460323701"/>
       <w:r>
         <w:rPr>
           <w:rStyle w:val="ProgramName"/>
@@ -23551,7 +23599,7 @@
       <w:r>
         <w:t xml:space="preserve"> for yourself on </w:t>
       </w:r>
-      <w:hyperlink r:id="rId49" w:history="1">
+      <w:hyperlink r:id="rId51" w:history="1">
         <w:r>
           <w:rPr>
             <w:rStyle w:val="Hyperlink"/>
@@ -23572,7 +23620,7 @@
         </w:numPr>
         <w:contextualSpacing/>
       </w:pPr>
-      <w:hyperlink r:id="rId50" w:history="1">
+      <w:hyperlink r:id="rId52" w:history="1">
         <w:r>
           <w:rPr>
             <w:rStyle w:val="Hyperlink"/>
@@ -23596,7 +23644,7 @@
       <w:r>
         <w:t xml:space="preserve">Details on their Academic Account Policy are at this </w:t>
       </w:r>
-      <w:hyperlink r:id="rId51" w:history="1">
+      <w:hyperlink r:id="rId53" w:history="1">
         <w:r>
           <w:rPr>
             <w:rStyle w:val="Hyperlink"/>
@@ -23624,7 +23672,6 @@
         <w:rPr>
           <w:u w:val="single"/>
         </w:rPr>
-        <w:lastRenderedPageBreak/>
         <w:t>One</w:t>
       </w:r>
       <w:r>
@@ -23816,7 +23863,7 @@
       </w:pPr>
       <w:bookmarkStart w:id="94" w:name="_Ref430110434"/>
       <w:bookmarkStart w:id="95" w:name="_Ref398212095"/>
-      <w:bookmarkStart w:id="96" w:name="_Toc459710540"/>
+      <w:bookmarkStart w:id="96" w:name="_Toc460323702"/>
       <w:r>
         <w:t>Accessing</w:t>
       </w:r>
@@ -24088,7 +24135,7 @@
       <w:bookmarkStart w:id="105" w:name="_Toc412245767"/>
       <w:bookmarkStart w:id="106" w:name="_Ref364465822"/>
       <w:bookmarkStart w:id="107" w:name="_Ref364465867"/>
-      <w:bookmarkStart w:id="108" w:name="_Toc459710541"/>
+      <w:bookmarkStart w:id="108" w:name="_Toc460323703"/>
       <w:bookmarkEnd w:id="98"/>
       <w:bookmarkEnd w:id="99"/>
       <w:bookmarkEnd w:id="100"/>
@@ -24395,7 +24442,6 @@
         </w:rPr>
       </w:pPr>
       <w:r>
-        <w:lastRenderedPageBreak/>
         <w:t xml:space="preserve">This starts a </w:t>
       </w:r>
       <w:r>
@@ -24721,6 +24767,7 @@
         <w:rPr>
           <w:b/>
         </w:rPr>
+        <w:lastRenderedPageBreak/>
         <w:t>[</w:t>
       </w:r>
       <w:r>
@@ -24798,7 +24845,7 @@
                               </w:rPr>
                               <w:t xml:space="preserve">ssh </w:t>
                             </w:r>
-                            <w:hyperlink r:id="rId52" w:history="1">
+                            <w:hyperlink r:id="rId54" w:history="1">
                               <w:r>
                                 <w:rPr>
                                   <w:rStyle w:val="ShellCode-Input"/>
@@ -25028,7 +25075,7 @@
                         </w:rPr>
                         <w:t xml:space="preserve">ssh </w:t>
                       </w:r>
-                      <w:hyperlink r:id="rId53" w:history="1">
+                      <w:hyperlink r:id="rId55" w:history="1">
                         <w:r>
                           <w:rPr>
                             <w:rStyle w:val="ShellCode-Input"/>
@@ -25674,11 +25721,7 @@
         <w:t xml:space="preserve"> </w:t>
       </w:r>
       <w:r>
-        <w:t xml:space="preserve">is successfully passing your key through ssh to </w:t>
-      </w:r>
-      <w:r>
-        <w:lastRenderedPageBreak/>
-        <w:t xml:space="preserve">Bitbucket. </w:t>
+        <w:t xml:space="preserve">is successfully passing your key through ssh to Bitbucket. </w:t>
       </w:r>
       <w:r>
         <w:br/>
@@ -25703,6 +25746,7 @@
           <w:noProof/>
           <w:lang w:eastAsia="zh-TW"/>
         </w:rPr>
+        <w:lastRenderedPageBreak/>
         <w:t>[</w:t>
       </w:r>
       <w:r>
@@ -26908,7 +26952,7 @@
       <w:bookmarkStart w:id="115" w:name="_Ref364458516"/>
       <w:bookmarkStart w:id="116" w:name="_Ref364458857"/>
       <w:bookmarkStart w:id="117" w:name="_Ref364459349"/>
-      <w:bookmarkStart w:id="118" w:name="_Toc459710542"/>
+      <w:bookmarkStart w:id="118" w:name="_Toc460323704"/>
       <w:bookmarkEnd w:id="109"/>
       <w:bookmarkEnd w:id="110"/>
       <w:bookmarkEnd w:id="111"/>
@@ -26919,7 +26963,6 @@
           <w:sz w:val="22"/>
           <w:szCs w:val="22"/>
         </w:rPr>
-        <w:lastRenderedPageBreak/>
         <w:t>[</w:t>
       </w:r>
       <w:r>
@@ -26984,6 +27027,7 @@
         <w:jc w:val="center"/>
       </w:pPr>
       <w:r>
+        <w:lastRenderedPageBreak/>
         <w:t>This section is only for Windows operating system.</w:t>
       </w:r>
     </w:p>
@@ -27771,7 +27815,7 @@
                               </w:rPr>
                               <w:t xml:space="preserve"> </w:t>
                             </w:r>
-                            <w:hyperlink r:id="rId54" w:history="1">
+                            <w:hyperlink r:id="rId56" w:history="1">
                               <w:r>
                                 <w:rPr>
                                   <w:rStyle w:val="ShellCode-Input"/>
@@ -28013,7 +28057,7 @@
                         </w:rPr>
                         <w:t xml:space="preserve"> </w:t>
                       </w:r>
-                      <w:hyperlink r:id="rId55" w:history="1">
+                      <w:hyperlink r:id="rId57" w:history="1">
                         <w:r>
                           <w:rPr>
                             <w:rStyle w:val="ShellCode-Input"/>
@@ -29994,7 +30038,7 @@
       <w:bookmarkStart w:id="122" w:name="_Ref412242349"/>
       <w:bookmarkStart w:id="123" w:name="_Ref412242362"/>
       <w:bookmarkStart w:id="124" w:name="_Ref364246342"/>
-      <w:bookmarkStart w:id="125" w:name="_Toc459710543"/>
+      <w:bookmarkStart w:id="125" w:name="_Toc460323705"/>
       <w:r>
         <w:lastRenderedPageBreak/>
         <w:t>Accessing Git Server Using HTTPS and Git Credentials</w:t>
@@ -30573,7 +30617,7 @@
       <w:pPr>
         <w:pStyle w:val="Heading3"/>
       </w:pPr>
-      <w:bookmarkStart w:id="126" w:name="_Toc459710544"/>
+      <w:bookmarkStart w:id="126" w:name="_Toc460323706"/>
       <w:r>
         <w:t>Using Git Credentials</w:t>
       </w:r>
@@ -30659,7 +30703,7 @@
       <w:r>
         <w:t xml:space="preserve"> ProGit </w:t>
       </w:r>
-      <w:hyperlink r:id="rId56" w:history="1">
+      <w:hyperlink r:id="rId58" w:history="1">
         <w:r>
           <w:rPr>
             <w:rStyle w:val="Hyperlink"/>
@@ -30977,7 +31021,7 @@
       <w:r>
         <w:br/>
       </w:r>
-      <w:hyperlink r:id="rId57" w:history="1">
+      <w:hyperlink r:id="rId59" w:history="1">
         <w:r>
           <w:rPr>
             <w:rStyle w:val="Hyperlink"/>
@@ -31016,7 +31060,7 @@
           <w:lang w:eastAsia="zh-TW"/>
         </w:rPr>
       </w:pPr>
-      <w:bookmarkStart w:id="127" w:name="_Toc459710545"/>
+      <w:bookmarkStart w:id="127" w:name="_Toc460323707"/>
       <w:r>
         <w:rPr>
           <w:noProof/>
@@ -31130,7 +31174,7 @@
       </w:pPr>
       <w:bookmarkStart w:id="128" w:name="_Ref430110733"/>
       <w:bookmarkStart w:id="129" w:name="_Ref430111000"/>
-      <w:bookmarkStart w:id="130" w:name="_Toc459710546"/>
+      <w:bookmarkStart w:id="130" w:name="_Toc460323708"/>
       <w:r>
         <w:rPr>
           <w:noProof/>
@@ -32174,7 +32218,6 @@
       <w:r>
         <w:rPr>
           <w:rStyle w:val="ProgramName"/>
-          <w:i/>
         </w:rPr>
         <w:t xml:space="preserve">cci-git </w:t>
       </w:r>
@@ -32326,7 +32369,7 @@
                     </pic:cNvPicPr>
                   </pic:nvPicPr>
                   <pic:blipFill>
-                    <a:blip r:embed="rId58" cstate="print">
+                    <a:blip r:embed="rId60" cstate="print">
                       <a:extLst>
                         <a:ext uri="{28A0092B-C50C-407E-A947-70E740481C1C}">
                           <a14:useLocalDpi xmlns:a14="http://schemas.microsoft.com/office/drawing/2010/main" val="0"/>
@@ -32643,7 +32686,7 @@
                     </pic:cNvPicPr>
                   </pic:nvPicPr>
                   <pic:blipFill>
-                    <a:blip r:embed="rId59" cstate="print">
+                    <a:blip r:embed="rId61" cstate="print">
                       <a:extLst>
                         <a:ext uri="{28A0092B-C50C-407E-A947-70E740481C1C}">
                           <a14:useLocalDpi xmlns:a14="http://schemas.microsoft.com/office/drawing/2010/main" val="0"/>
@@ -32925,7 +32968,7 @@
                     </pic:cNvPicPr>
                   </pic:nvPicPr>
                   <pic:blipFill>
-                    <a:blip r:embed="rId60" cstate="print">
+                    <a:blip r:embed="rId62" cstate="print">
                       <a:extLst>
                         <a:ext uri="{28A0092B-C50C-407E-A947-70E740481C1C}">
                           <a14:useLocalDpi xmlns:a14="http://schemas.microsoft.com/office/drawing/2010/main" val="0"/>
@@ -33091,7 +33134,7 @@
                     </pic:cNvPicPr>
                   </pic:nvPicPr>
                   <pic:blipFill>
-                    <a:blip r:embed="rId61" cstate="print">
+                    <a:blip r:embed="rId63" cstate="print">
                       <a:extLst>
                         <a:ext uri="{28A0092B-C50C-407E-A947-70E740481C1C}">
                           <a14:useLocalDpi xmlns:a14="http://schemas.microsoft.com/office/drawing/2010/main" val="0"/>
@@ -33458,7 +33501,7 @@
                     </pic:cNvPicPr>
                   </pic:nvPicPr>
                   <pic:blipFill>
-                    <a:blip r:embed="rId62" cstate="print">
+                    <a:blip r:embed="rId64" cstate="print">
                       <a:extLst>
                         <a:ext uri="{28A0092B-C50C-407E-A947-70E740481C1C}">
                           <a14:useLocalDpi xmlns:a14="http://schemas.microsoft.com/office/drawing/2010/main" val="0"/>
@@ -34360,7 +34403,7 @@
               </wp:anchor>
             </w:drawing>
           </mc:Choice>
-          <mc:Fallback xmlns:cx="http://schemas.microsoft.com/office/drawing/2014/chartex" xmlns:cx1="http://schemas.microsoft.com/office/drawing/2015/9/8/chartex" xmlns:cx2="http://schemas.microsoft.com/office/drawing/2015/10/21/chartex" xmlns:w16se="http://schemas.microsoft.com/office/word/2015/wordml/symex">
+          <mc:Fallback xmlns:w16se="http://schemas.microsoft.com/office/word/2015/wordml/symex" xmlns:cx2="http://schemas.microsoft.com/office/drawing/2015/10/21/chartex" xmlns:cx1="http://schemas.microsoft.com/office/drawing/2015/9/8/chartex" xmlns:cx="http://schemas.microsoft.com/office/drawing/2014/chartex">
             <w:pict>
               <v:rect w14:anchorId="4B0A652F" id="Rectangle 102" o:spid="_x0000_s1026" style="position:absolute;margin-left:217.85pt;margin-top:15.45pt;width:36.65pt;height:21.5pt;z-index:251643904;visibility:visible;mso-wrap-style:square;mso-width-percent:0;mso-height-percent:0;mso-wrap-distance-left:9pt;mso-wrap-distance-top:0;mso-wrap-distance-right:9pt;mso-wrap-distance-bottom:0;mso-position-horizontal:absolute;mso-position-horizontal-relative:text;mso-position-vertical:absolute;mso-position-vertical-relative:text;mso-width-percent:0;mso-height-percent:0;mso-width-relative:page;mso-height-relative:page;v-text-anchor:top" o:gfxdata="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" filled="f" strokecolor="red" strokeweight="2.25pt"/>
             </w:pict>
@@ -34401,7 +34444,7 @@
                     </pic:cNvPicPr>
                   </pic:nvPicPr>
                   <pic:blipFill>
-                    <a:blip r:embed="rId63">
+                    <a:blip r:embed="rId65">
                       <a:extLst>
                         <a:ext uri="{28A0092B-C50C-407E-A947-70E740481C1C}">
                           <a14:useLocalDpi xmlns:a14="http://schemas.microsoft.com/office/drawing/2010/main" val="0"/>
@@ -34511,7 +34554,7 @@
                     </pic:cNvPicPr>
                   </pic:nvPicPr>
                   <pic:blipFill>
-                    <a:blip r:embed="rId64" cstate="print">
+                    <a:blip r:embed="rId66" cstate="print">
                       <a:extLst>
                         <a:ext uri="{28A0092B-C50C-407E-A947-70E740481C1C}">
                           <a14:useLocalDpi xmlns:a14="http://schemas.microsoft.com/office/drawing/2010/main" val="0"/>
@@ -34630,7 +34673,7 @@
               </wp:anchor>
             </w:drawing>
           </mc:Choice>
-          <mc:Fallback xmlns:cx="http://schemas.microsoft.com/office/drawing/2014/chartex" xmlns:cx1="http://schemas.microsoft.com/office/drawing/2015/9/8/chartex" xmlns:cx2="http://schemas.microsoft.com/office/drawing/2015/10/21/chartex" xmlns:w16se="http://schemas.microsoft.com/office/word/2015/wordml/symex">
+          <mc:Fallback xmlns:w16se="http://schemas.microsoft.com/office/word/2015/wordml/symex" xmlns:cx2="http://schemas.microsoft.com/office/drawing/2015/10/21/chartex" xmlns:cx1="http://schemas.microsoft.com/office/drawing/2015/9/8/chartex" xmlns:cx="http://schemas.microsoft.com/office/drawing/2014/chartex">
             <w:pict>
               <v:rect w14:anchorId="56A8EAA5" id="Rectangle 103" o:spid="_x0000_s1026" style="position:absolute;margin-left:380pt;margin-top:37.3pt;width:33.3pt;height:21.5pt;z-index:251644928;visibility:visible;mso-wrap-style:square;mso-width-percent:0;mso-height-percent:0;mso-wrap-distance-left:9pt;mso-wrap-distance-top:0;mso-wrap-distance-right:9pt;mso-wrap-distance-bottom:0;mso-position-horizontal:absolute;mso-position-horizontal-relative:text;mso-position-vertical:absolute;mso-position-vertical-relative:text;mso-width-percent:0;mso-height-percent:0;mso-width-relative:page;mso-height-relative:page;v-text-anchor:top" o:gfxdata="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" filled="f" strokecolor="red" strokeweight="2.25pt"/>
             </w:pict>
@@ -34673,7 +34716,7 @@
                     </pic:cNvPicPr>
                   </pic:nvPicPr>
                   <pic:blipFill>
-                    <a:blip r:embed="rId65">
+                    <a:blip r:embed="rId67">
                       <a:extLst>
                         <a:ext uri="{28A0092B-C50C-407E-A947-70E740481C1C}">
                           <a14:useLocalDpi xmlns:a14="http://schemas.microsoft.com/office/drawing/2010/main" val="0"/>
@@ -39487,7 +39530,7 @@
           <w:lang w:eastAsia="zh-TW"/>
         </w:rPr>
       </w:pPr>
-      <w:bookmarkStart w:id="136" w:name="_Toc459710547"/>
+      <w:bookmarkStart w:id="136" w:name="_Toc460323709"/>
       <w:r>
         <w:rPr>
           <w:noProof/>
@@ -40329,7 +40372,7 @@
       <w:bookmarkStart w:id="137" w:name="_Toc237334714"/>
       <w:bookmarkStart w:id="138" w:name="_Ref285535330"/>
       <w:bookmarkStart w:id="139" w:name="_Ref285535334"/>
-      <w:bookmarkStart w:id="140" w:name="_Toc459710548"/>
+      <w:bookmarkStart w:id="140" w:name="_Toc460323710"/>
       <w:r>
         <w:lastRenderedPageBreak/>
         <w:t xml:space="preserve">Course </w:t>
@@ -40355,7 +40398,7 @@
       <w:bookmarkStart w:id="144" w:name="_Toc364466064"/>
       <w:bookmarkStart w:id="145" w:name="_Toc364466124"/>
       <w:bookmarkStart w:id="146" w:name="SubmittingProjects"/>
-      <w:bookmarkStart w:id="147" w:name="_Toc459710549"/>
+      <w:bookmarkStart w:id="147" w:name="_Toc460323711"/>
       <w:bookmarkEnd w:id="141"/>
       <w:bookmarkEnd w:id="142"/>
       <w:bookmarkEnd w:id="143"/>
@@ -40468,7 +40511,7 @@
       <w:bookmarkStart w:id="148" w:name="_Toc237334715"/>
       <w:bookmarkStart w:id="149" w:name="_Ref240694692"/>
       <w:bookmarkStart w:id="150" w:name="_Ref240694695"/>
-      <w:bookmarkStart w:id="151" w:name="_Toc459710550"/>
+      <w:bookmarkStart w:id="151" w:name="_Toc460323712"/>
       <w:commentRangeStart w:id="152"/>
       <w:r>
         <w:t>Keep the r</w:t>
@@ -40767,7 +40810,7 @@
       <w:pPr>
         <w:pStyle w:val="Heading3"/>
       </w:pPr>
-      <w:bookmarkStart w:id="153" w:name="_Toc459710551"/>
+      <w:bookmarkStart w:id="153" w:name="_Toc460323713"/>
       <w:r>
         <w:t>C++ Code Rules</w:t>
       </w:r>
@@ -40996,7 +41039,7 @@
       <w:pPr>
         <w:pStyle w:val="Heading3"/>
       </w:pPr>
-      <w:bookmarkStart w:id="154" w:name="_Toc459710552"/>
+      <w:bookmarkStart w:id="154" w:name="_Toc460323714"/>
       <w:r>
         <w:t>JavaScript and WebGL</w:t>
       </w:r>
@@ -41183,7 +41226,7 @@
       </w:pPr>
       <w:bookmarkStart w:id="155" w:name="_Ref364465753"/>
       <w:bookmarkStart w:id="156" w:name="_Ref364465755"/>
-      <w:bookmarkStart w:id="157" w:name="_Toc459710553"/>
+      <w:bookmarkStart w:id="157" w:name="_Toc460323715"/>
       <w:r>
         <w:rPr>
           <w:rStyle w:val="PathNameChar"/>
@@ -42100,9 +42143,6 @@
         <w:fldChar w:fldCharType="separate"/>
       </w:r>
       <w:r>
-        <w:rPr>
-          <w:b/>
-        </w:rPr>
         <w:t>[</w:t>
       </w:r>
       <w:r>
@@ -42613,7 +42653,7 @@
                     </pic:cNvPicPr>
                   </pic:nvPicPr>
                   <pic:blipFill>
-                    <a:blip r:embed="rId66">
+                    <a:blip r:embed="rId68">
                       <a:extLst>
                         <a:ext uri="{28A0092B-C50C-407E-A947-70E740481C1C}">
                           <a14:useLocalDpi xmlns:a14="http://schemas.microsoft.com/office/drawing/2010/main" val="0"/>
@@ -42777,7 +42817,7 @@
                     </pic:cNvPicPr>
                   </pic:nvPicPr>
                   <pic:blipFill>
-                    <a:blip r:embed="rId67">
+                    <a:blip r:embed="rId69">
                       <a:extLst>
                         <a:ext uri="{28A0092B-C50C-407E-A947-70E740481C1C}">
                           <a14:useLocalDpi xmlns:a14="http://schemas.microsoft.com/office/drawing/2010/main" val="0"/>
@@ -42880,7 +42920,7 @@
       <w:bookmarkStart w:id="181" w:name="_Ref181429193"/>
       <w:bookmarkStart w:id="182" w:name="_Ref181429196"/>
       <w:bookmarkStart w:id="183" w:name="_Toc237334717"/>
-      <w:bookmarkStart w:id="184" w:name="_Toc459710554"/>
+      <w:bookmarkStart w:id="184" w:name="_Toc460323716"/>
       <w:bookmarkEnd w:id="158"/>
       <w:bookmarkEnd w:id="159"/>
       <w:bookmarkEnd w:id="160"/>
@@ -43056,7 +43096,7 @@
       <w:bookmarkStart w:id="289" w:name="_Toc364466097"/>
       <w:bookmarkStart w:id="290" w:name="_Toc364466157"/>
       <w:bookmarkStart w:id="291" w:name="_Toc237334718"/>
-      <w:bookmarkStart w:id="292" w:name="_Toc459710555"/>
+      <w:bookmarkStart w:id="292" w:name="_Toc460323717"/>
       <w:bookmarkEnd w:id="186"/>
       <w:bookmarkEnd w:id="187"/>
       <w:bookmarkEnd w:id="188"/>
@@ -43225,7 +43265,7 @@
       <w:bookmarkStart w:id="297" w:name="_Toc364466099"/>
       <w:bookmarkStart w:id="298" w:name="_Toc364466159"/>
       <w:bookmarkStart w:id="299" w:name="_Toc305767834"/>
-      <w:bookmarkStart w:id="300" w:name="_Toc459710556"/>
+      <w:bookmarkStart w:id="300" w:name="_Toc460323718"/>
       <w:bookmarkEnd w:id="294"/>
       <w:bookmarkEnd w:id="295"/>
       <w:bookmarkEnd w:id="296"/>
@@ -43508,7 +43548,7 @@
       <w:bookmarkStart w:id="446" w:name="_Toc177997437"/>
       <w:bookmarkStart w:id="447" w:name="_Toc177997957"/>
       <w:bookmarkStart w:id="448" w:name="_Toc237334719"/>
-      <w:bookmarkStart w:id="449" w:name="_Toc459710557"/>
+      <w:bookmarkStart w:id="449" w:name="_Toc460323719"/>
       <w:bookmarkEnd w:id="302"/>
       <w:bookmarkEnd w:id="303"/>
       <w:bookmarkEnd w:id="304"/>
@@ -43746,7 +43786,7 @@
         </w:rPr>
         <w:t xml:space="preserve">, </w:t>
       </w:r>
-      <w:hyperlink r:id="rId68" w:history="1">
+      <w:hyperlink r:id="rId70" w:history="1">
         <w:r>
           <w:rPr>
             <w:rStyle w:val="Hyperlink"/>
@@ -43836,7 +43876,7 @@
         </w:rPr>
         <w:t xml:space="preserve">, </w:t>
       </w:r>
-      <w:hyperlink r:id="rId69" w:history="1">
+      <w:hyperlink r:id="rId71" w:history="1">
         <w:r>
           <w:rPr>
             <w:rStyle w:val="Hyperlink"/>
@@ -43965,27 +44005,13 @@
         </w:rPr>
         <w:br/>
       </w:r>
-      <w:hyperlink r:id="rId70" w:history="1">
+      <w:hyperlink r:id="rId72" w:history="1">
         <w:r>
           <w:rPr>
             <w:rStyle w:val="Hyperlink"/>
             <w:b w:val="0"/>
           </w:rPr>
-          <w:t>http://www.microsoft.com/resources/d</w:t>
-        </w:r>
-        <w:r>
-          <w:rPr>
-            <w:rStyle w:val="Hyperlink"/>
-            <w:b w:val="0"/>
-          </w:rPr>
-          <w:t>o</w:t>
-        </w:r>
-        <w:r>
-          <w:rPr>
-            <w:rStyle w:val="Hyperlink"/>
-            <w:b w:val="0"/>
-          </w:rPr>
-          <w:t>cumentation/windows/xp/all/proddocs/en-us/sysdm_advancd_environmnt_addchange_variable.mspx?mfr=true</w:t>
+          <w:t>http://www.microsoft.com/resources/documentation/windows/xp/all/proddocs/en-us/sysdm_advancd_environmnt_addchange_variable.mspx?mfr=true</w:t>
         </w:r>
       </w:hyperlink>
       <w:r>
@@ -44063,7 +44089,7 @@
         </w:rPr>
         <w:t xml:space="preserve"> </w:t>
       </w:r>
-      <w:hyperlink r:id="rId71" w:history="1">
+      <w:hyperlink r:id="rId73" w:history="1">
         <w:r>
           <w:rPr>
             <w:rStyle w:val="Hyperlink"/>
@@ -44163,7 +44189,7 @@
       <w:r>
         <w:t xml:space="preserve">  </w:t>
       </w:r>
-      <w:hyperlink r:id="rId72" w:anchor="Details" w:history="1">
+      <w:hyperlink r:id="rId74" w:anchor="Details" w:history="1">
         <w:r>
           <w:rPr>
             <w:rStyle w:val="Hyperlink"/>
@@ -44266,7 +44292,7 @@
       <w:r>
         <w:br/>
       </w:r>
-      <w:hyperlink r:id="rId73" w:history="1">
+      <w:hyperlink r:id="rId75" w:history="1">
         <w:r>
           <w:rPr>
             <w:rStyle w:val="Hyperlink"/>
@@ -44353,27 +44379,13 @@
       <w:r>
         <w:br/>
       </w:r>
-      <w:hyperlink r:id="rId74" w:history="1">
+      <w:hyperlink r:id="rId76" w:history="1">
         <w:r>
           <w:rPr>
             <w:rStyle w:val="Hyperlink"/>
             <w:b w:val="0"/>
           </w:rPr>
-          <w:t>https://develo</w:t>
-        </w:r>
-        <w:r>
-          <w:rPr>
-            <w:rStyle w:val="Hyperlink"/>
-            <w:b w:val="0"/>
-          </w:rPr>
-          <w:t>p</w:t>
-        </w:r>
-        <w:r>
-          <w:rPr>
-            <w:rStyle w:val="Hyperlink"/>
-            <w:b w:val="0"/>
-          </w:rPr>
-          <w:t>er.apple.com/library/mac/documentation/MacOSX/Conceptual/BPRuntimeConfig/Articles/EnvironmentVars.html</w:t>
+          <w:t>https://developer.apple.com/library/mac/documentation/MacOSX/Conceptual/BPRuntimeConfig/Articles/EnvironmentVars.html</w:t>
         </w:r>
       </w:hyperlink>
       <w:r>
@@ -44391,7 +44403,7 @@
       <w:bookmarkStart w:id="462" w:name="_Toc398213033"/>
       <w:bookmarkStart w:id="463" w:name="_Toc398213034"/>
       <w:bookmarkStart w:id="464" w:name="_Toc398213035"/>
-      <w:bookmarkStart w:id="465" w:name="_Toc459710558"/>
+      <w:bookmarkStart w:id="465" w:name="_Toc460323720"/>
       <w:bookmarkEnd w:id="462"/>
       <w:bookmarkEnd w:id="463"/>
       <w:bookmarkEnd w:id="464"/>
@@ -44414,7 +44426,7 @@
       <w:bookmarkStart w:id="469" w:name="_Toc364466103"/>
       <w:bookmarkStart w:id="470" w:name="_Toc364466163"/>
       <w:bookmarkStart w:id="471" w:name="_Ref364459622"/>
-      <w:bookmarkStart w:id="472" w:name="_Toc459710559"/>
+      <w:bookmarkStart w:id="472" w:name="_Toc460323721"/>
       <w:bookmarkEnd w:id="466"/>
       <w:bookmarkEnd w:id="467"/>
       <w:bookmarkEnd w:id="468"/>
@@ -44627,7 +44639,7 @@
       <w:r>
         <w:t xml:space="preserve">Install </w:t>
       </w:r>
-      <w:hyperlink r:id="rId75" w:history="1">
+      <w:hyperlink r:id="rId77" w:history="1">
         <w:r>
           <w:rPr>
             <w:rStyle w:val="Hyperlink"/>
@@ -44659,7 +44671,7 @@
       <w:bookmarkStart w:id="483" w:name="_Toc412245355"/>
       <w:bookmarkStart w:id="484" w:name="_Toc412245783"/>
       <w:bookmarkStart w:id="485" w:name="_Ref398211284"/>
-      <w:bookmarkStart w:id="486" w:name="_Toc459710560"/>
+      <w:bookmarkStart w:id="486" w:name="_Toc460323722"/>
       <w:bookmarkEnd w:id="473"/>
       <w:bookmarkEnd w:id="474"/>
       <w:bookmarkEnd w:id="475"/>
@@ -44705,9 +44717,6 @@
         <w:fldChar w:fldCharType="separate"/>
       </w:r>
       <w:r>
-        <w:rPr>
-          <w:b/>
-        </w:rPr>
         <w:t>[</w:t>
       </w:r>
       <w:r>
@@ -45090,7 +45099,7 @@
       <w:pPr>
         <w:pStyle w:val="Heading1"/>
       </w:pPr>
-      <w:bookmarkStart w:id="487" w:name="_Toc459710561"/>
+      <w:bookmarkStart w:id="487" w:name="_Toc460323723"/>
       <w:r>
         <w:t>Appendix II</w:t>
       </w:r>
@@ -45118,7 +45127,7 @@
       <w:pPr>
         <w:pStyle w:val="Heading2"/>
       </w:pPr>
-      <w:bookmarkStart w:id="488" w:name="_Toc459710562"/>
+      <w:bookmarkStart w:id="488" w:name="_Toc460323724"/>
       <w:r>
         <w:t>Document Maintenance</w:t>
       </w:r>
@@ -47040,7 +47049,7 @@
       </w:pPr>
     </w:p>
     <w:sectPr>
-      <w:footerReference w:type="default" r:id="rId76"/>
+      <w:footerReference w:type="default" r:id="rId78"/>
       <w:pgSz w:w="12240" w:h="15840"/>
       <w:pgMar w:top="1440" w:right="1440" w:bottom="1440" w:left="1440" w:header="720" w:footer="720" w:gutter="0"/>
       <w:cols w:space="720"/>
@@ -47174,14 +47183,27 @@
     <w:r>
       <w:ptab w:relativeTo="margin" w:alignment="center" w:leader="none"/>
     </w:r>
-    <w:fldSimple w:instr=" STYLEREF  &quot;Heading 1&quot; \w  \* MERGEFORMAT ">
-      <w:r>
-        <w:rPr>
-          <w:noProof/>
-        </w:rPr>
-        <w:t>12</w:t>
-      </w:r>
-    </w:fldSimple>
+    <w:r>
+      <w:fldChar w:fldCharType="begin"/>
+    </w:r>
+    <w:r>
+      <w:instrText xml:space="preserve"> STYLEREF  "Heading 1" \w  \* MERGEFORMAT </w:instrText>
+    </w:r>
+    <w:r>
+      <w:fldChar w:fldCharType="separate"/>
+    </w:r>
+    <w:r>
+      <w:rPr>
+        <w:noProof/>
+      </w:rPr>
+      <w:t>7</w:t>
+    </w:r>
+    <w:r>
+      <w:rPr>
+        <w:noProof/>
+      </w:rPr>
+      <w:fldChar w:fldCharType="end"/>
+    </w:r>
     <w:r>
       <w:t xml:space="preserve"> </w:t>
     </w:r>
@@ -47208,7 +47230,7 @@
         <w:b/>
         <w:noProof/>
       </w:rPr>
-      <w:t>Appendix II</w:t>
+      <w:t>Git Server Access</w:t>
     </w:r>
     <w:r>
       <w:rPr>
@@ -47235,7 +47257,7 @@
       <w:rPr>
         <w:noProof/>
       </w:rPr>
-      <w:t>38</w:t>
+      <w:t>21</w:t>
     </w:r>
     <w:r>
       <w:rPr>
@@ -52194,7 +52216,7 @@
 </file>
 
 <file path=customXml/itemProps1.xml><?xml version="1.0" encoding="utf-8"?>
-<ds:datastoreItem xmlns:ds="http://schemas.openxmlformats.org/officeDocument/2006/customXml" ds:itemID="{F43A8D7A-9956-4A76-B85E-8566DF06A8B0}">
+<ds:datastoreItem xmlns:ds="http://schemas.openxmlformats.org/officeDocument/2006/customXml" ds:itemID="{D55A62AD-F264-4BCD-A10C-103A4BEA5AF4}">
   <ds:schemaRefs>
     <ds:schemaRef ds:uri="http://schemas.openxmlformats.org/officeDocument/2006/bibliography"/>
   </ds:schemaRefs>

</xml_diff>